<commit_message>
latex started first section
</commit_message>
<xml_diff>
--- a/_memoria/01_Introducció/introducció.docx
+++ b/_memoria/01_Introducció/introducció.docx
@@ -19,86 +19,92 @@
         </w:rPr>
         <w:t>Introducció</w:t>
       </w:r>
-    </w:p>
-    <w:p>
-      <w:pPr>
-        <w:rPr>
-          <w:sz w:val="24"/>
-          <w:szCs w:val="24"/>
-        </w:rPr>
-      </w:pPr>
-      <w:r>
-        <w:rPr>
-          <w:sz w:val="24"/>
-          <w:szCs w:val="24"/>
-        </w:rPr>
-        <w:t xml:space="preserve">Aquest projecte neix de les conversacions amb Enric Mayol mentre exploraba diferents opcions sobre quin projecte final de carrera realitzar. </w:t>
-      </w:r>
-    </w:p>
-    <w:p>
-      <w:pPr>
-        <w:rPr>
-          <w:sz w:val="24"/>
-          <w:szCs w:val="24"/>
-        </w:rPr>
-      </w:pPr>
-      <w:r>
-        <w:rPr>
-          <w:sz w:val="24"/>
-          <w:szCs w:val="24"/>
-        </w:rPr>
-        <w:t xml:space="preserve">L’enric em va introduir la organització de FamilySearch i la existencia de la seva API que </w:t>
-      </w:r>
-      <w:r>
-        <w:rPr>
-          <w:sz w:val="24"/>
-          <w:szCs w:val="24"/>
-        </w:rPr>
-        <w:t>s’encarga</w:t>
-      </w:r>
-      <w:r>
-        <w:rPr>
-          <w:sz w:val="24"/>
-          <w:szCs w:val="24"/>
-        </w:rPr>
-        <w:t xml:space="preserve"> de gestionar l’accés a les dades d’índol genealògic. </w:t>
-      </w:r>
-    </w:p>
-    <w:p>
-      <w:pPr>
-        <w:rPr>
-          <w:sz w:val="24"/>
-          <w:szCs w:val="24"/>
-        </w:rPr>
-      </w:pPr>
-      <w:r>
-        <w:rPr>
-          <w:sz w:val="24"/>
-          <w:szCs w:val="24"/>
-        </w:rPr>
-        <w:t>FamilySearch és una organització sense ànim de lucre destinada a connectar famílies a tarvés de generacions. La seva visió com a col·lectiu és ajudar al es persones a crear un vincle amb els seus avantpassats per ajudar-les a entendre millor qui són, crear un sentiment de fa</w:t>
-      </w:r>
-      <w:r>
-        <w:rPr>
-          <w:sz w:val="24"/>
-          <w:szCs w:val="24"/>
-        </w:rPr>
-        <w:t xml:space="preserve">mília i fer latent el pont entre passat i futur. </w:t>
-      </w:r>
-    </w:p>
-    <w:p>
-      <w:pPr>
-        <w:rPr>
-          <w:sz w:val="24"/>
-          <w:szCs w:val="24"/>
-        </w:rPr>
-      </w:pPr>
-      <w:r>
-        <w:rPr>
-          <w:sz w:val="24"/>
-          <w:szCs w:val="24"/>
-        </w:rPr>
-        <w:t>Com hem comentat, les dades emmagatzemades per la organització i accessibles a través de la API són de caràcter genealògic. En altres paraules</w:t>
+      <w:r>
+        <w:rPr>
+          <w:b/>
+          <w:sz w:val="24"/>
+          <w:szCs w:val="24"/>
+        </w:rPr>
+        <w:t xml:space="preserve"> al projecte</w:t>
+      </w:r>
+    </w:p>
+    <w:p>
+      <w:pPr>
+        <w:rPr>
+          <w:sz w:val="24"/>
+          <w:szCs w:val="24"/>
+        </w:rPr>
+      </w:pPr>
+      <w:r>
+        <w:rPr>
+          <w:sz w:val="24"/>
+          <w:szCs w:val="24"/>
+        </w:rPr>
+        <w:t>Aquest projecte neix de les conversacions</w:t>
+      </w:r>
+      <w:r>
+        <w:rPr>
+          <w:sz w:val="24"/>
+          <w:szCs w:val="24"/>
+        </w:rPr>
+        <w:t xml:space="preserve"> amb Enric Mayol mentre explorav</w:t>
+      </w:r>
+      <w:r>
+        <w:rPr>
+          <w:sz w:val="24"/>
+          <w:szCs w:val="24"/>
+        </w:rPr>
+        <w:t xml:space="preserve">a diferents opcions sobre quin projecte final de carrera realitzar. </w:t>
+      </w:r>
+    </w:p>
+    <w:p>
+      <w:pPr>
+        <w:rPr>
+          <w:sz w:val="24"/>
+          <w:szCs w:val="24"/>
+        </w:rPr>
+      </w:pPr>
+      <w:r>
+        <w:rPr>
+          <w:sz w:val="24"/>
+          <w:szCs w:val="24"/>
+        </w:rPr>
+        <w:t>L’Enric em va introduir l'</w:t>
+      </w:r>
+      <w:r>
+        <w:rPr>
+          <w:sz w:val="24"/>
+          <w:szCs w:val="24"/>
+        </w:rPr>
+        <w:t>or</w:t>
+      </w:r>
+      <w:r>
+        <w:rPr>
+          <w:sz w:val="24"/>
+          <w:szCs w:val="24"/>
+        </w:rPr>
+        <w:t>ganització de FamilySearch i l'</w:t>
+      </w:r>
+      <w:r>
+        <w:rPr>
+          <w:sz w:val="24"/>
+          <w:szCs w:val="24"/>
+        </w:rPr>
+        <w:t>exist</w:t>
+      </w:r>
+      <w:r>
+        <w:rPr>
+          <w:sz w:val="24"/>
+          <w:szCs w:val="24"/>
+        </w:rPr>
+        <w:t>è</w:t>
+      </w:r>
+      <w:r>
+        <w:rPr>
+          <w:sz w:val="24"/>
+          <w:szCs w:val="24"/>
+        </w:rPr>
+        <w:t>ncia de la seva API</w:t>
       </w:r>
       <w:r>
         <w:rPr>
@@ -112,7 +118,284 @@
           <w:sz w:val="24"/>
           <w:szCs w:val="24"/>
         </w:rPr>
-        <w:t xml:space="preserve"> es tracte d’una col·lecció de persones de les quals es disposa d’informació personal, esdeveniments rellevants en el transcurs de la seva vida, com per exemple, dades sobre el seu naixement, i la seva relació amb altres persones. És a dir, el seu arbre genealògic. </w:t>
+        <w:t xml:space="preserve"> </w:t>
+      </w:r>
+      <w:r>
+        <w:rPr>
+          <w:sz w:val="24"/>
+          <w:szCs w:val="24"/>
+        </w:rPr>
+        <w:t>encarregada</w:t>
+      </w:r>
+      <w:r>
+        <w:rPr>
+          <w:sz w:val="24"/>
+          <w:szCs w:val="24"/>
+        </w:rPr>
+        <w:t xml:space="preserve"> de gestionar l’accés a les dades d’índol</w:t>
+      </w:r>
+      <w:r>
+        <w:rPr>
+          <w:sz w:val="24"/>
+          <w:szCs w:val="24"/>
+        </w:rPr>
+        <w:t>e</w:t>
+      </w:r>
+      <w:r>
+        <w:rPr>
+          <w:sz w:val="24"/>
+          <w:szCs w:val="24"/>
+        </w:rPr>
+        <w:t xml:space="preserve"> genealògic. </w:t>
+      </w:r>
+    </w:p>
+    <w:p>
+      <w:pPr>
+        <w:rPr>
+          <w:sz w:val="24"/>
+          <w:szCs w:val="24"/>
+        </w:rPr>
+      </w:pPr>
+      <w:r>
+        <w:rPr>
+          <w:sz w:val="24"/>
+          <w:szCs w:val="24"/>
+        </w:rPr>
+        <w:t xml:space="preserve">FamilySearch és una organització sense ànim de lucre destinada a connectar famílies a </w:t>
+      </w:r>
+      <w:r>
+        <w:rPr>
+          <w:sz w:val="24"/>
+          <w:szCs w:val="24"/>
+        </w:rPr>
+        <w:t>través</w:t>
+      </w:r>
+      <w:r>
+        <w:rPr>
+          <w:sz w:val="24"/>
+          <w:szCs w:val="24"/>
+        </w:rPr>
+        <w:t xml:space="preserve"> de generacions. La seva visió com a col·lectiu és </w:t>
+      </w:r>
+      <w:r>
+        <w:rPr>
+          <w:sz w:val="24"/>
+          <w:szCs w:val="24"/>
+        </w:rPr>
+        <w:t>el d'ajudar</w:t>
+      </w:r>
+      <w:r>
+        <w:rPr>
+          <w:sz w:val="24"/>
+          <w:szCs w:val="24"/>
+        </w:rPr>
+        <w:t xml:space="preserve"> a</w:t>
+      </w:r>
+      <w:r>
+        <w:rPr>
+          <w:sz w:val="24"/>
+          <w:szCs w:val="24"/>
+        </w:rPr>
+        <w:t xml:space="preserve"> </w:t>
+      </w:r>
+      <w:r>
+        <w:rPr>
+          <w:sz w:val="24"/>
+          <w:szCs w:val="24"/>
+        </w:rPr>
+        <w:t>les persones a crear un vincle amb els seus avantpassats</w:t>
+      </w:r>
+      <w:r>
+        <w:rPr>
+          <w:sz w:val="24"/>
+          <w:szCs w:val="24"/>
+        </w:rPr>
+        <w:t>,</w:t>
+      </w:r>
+      <w:r>
+        <w:rPr>
+          <w:sz w:val="24"/>
+          <w:szCs w:val="24"/>
+        </w:rPr>
+        <w:t xml:space="preserve"> </w:t>
+      </w:r>
+      <w:r>
+        <w:rPr>
+          <w:sz w:val="24"/>
+          <w:szCs w:val="24"/>
+        </w:rPr>
+        <w:t xml:space="preserve">com a eina per </w:t>
+      </w:r>
+      <w:r>
+        <w:rPr>
+          <w:sz w:val="24"/>
+          <w:szCs w:val="24"/>
+        </w:rPr>
+        <w:t xml:space="preserve">poder </w:t>
+      </w:r>
+      <w:r>
+        <w:rPr>
+          <w:sz w:val="24"/>
+          <w:szCs w:val="24"/>
+        </w:rPr>
+        <w:t>comprendre millor qui són</w:t>
+      </w:r>
+      <w:r>
+        <w:rPr>
+          <w:sz w:val="24"/>
+          <w:szCs w:val="24"/>
+        </w:rPr>
+        <w:t>, crear un sentiment de fa</w:t>
+      </w:r>
+      <w:r>
+        <w:rPr>
+          <w:sz w:val="24"/>
+          <w:szCs w:val="24"/>
+        </w:rPr>
+        <w:t xml:space="preserve">mília i </w:t>
+      </w:r>
+      <w:r>
+        <w:rPr>
+          <w:sz w:val="24"/>
+          <w:szCs w:val="24"/>
+        </w:rPr>
+        <w:t>teixir</w:t>
+      </w:r>
+      <w:r>
+        <w:rPr>
+          <w:sz w:val="24"/>
+          <w:szCs w:val="24"/>
+        </w:rPr>
+        <w:t xml:space="preserve"> el pont entre passat i futur. </w:t>
+      </w:r>
+    </w:p>
+    <w:p>
+      <w:pPr>
+        <w:rPr>
+          <w:sz w:val="24"/>
+          <w:szCs w:val="24"/>
+        </w:rPr>
+      </w:pPr>
+      <w:r>
+        <w:rPr>
+          <w:sz w:val="24"/>
+          <w:szCs w:val="24"/>
+        </w:rPr>
+        <w:t>Com s'ha esmentat</w:t>
+      </w:r>
+      <w:r>
+        <w:rPr>
+          <w:sz w:val="24"/>
+          <w:szCs w:val="24"/>
+        </w:rPr>
+        <w:t xml:space="preserve">, </w:t>
+      </w:r>
+      <w:r>
+        <w:rPr>
+          <w:sz w:val="24"/>
+          <w:szCs w:val="24"/>
+        </w:rPr>
+        <w:t>les dades emmagatzemades per l'</w:t>
+      </w:r>
+      <w:r>
+        <w:rPr>
+          <w:sz w:val="24"/>
+          <w:szCs w:val="24"/>
+        </w:rPr>
+        <w:t>organització i acces</w:t>
+      </w:r>
+      <w:r>
+        <w:rPr>
+          <w:sz w:val="24"/>
+          <w:szCs w:val="24"/>
+        </w:rPr>
+        <w:t xml:space="preserve">sibles a través de </w:t>
+      </w:r>
+      <w:proofErr w:type="spellStart"/>
+      <w:r>
+        <w:rPr>
+          <w:sz w:val="24"/>
+          <w:szCs w:val="24"/>
+        </w:rPr>
+        <w:t>l'API</w:t>
+      </w:r>
+      <w:proofErr w:type="spellEnd"/>
+      <w:r>
+        <w:rPr>
+          <w:sz w:val="24"/>
+          <w:szCs w:val="24"/>
+        </w:rPr>
+        <w:t xml:space="preserve"> són principalment de</w:t>
+      </w:r>
+      <w:r>
+        <w:rPr>
+          <w:sz w:val="24"/>
+          <w:szCs w:val="24"/>
+        </w:rPr>
+        <w:t xml:space="preserve"> caràcter genealògic. </w:t>
+      </w:r>
+      <w:r>
+        <w:rPr>
+          <w:sz w:val="24"/>
+          <w:szCs w:val="24"/>
+        </w:rPr>
+        <w:t xml:space="preserve">En concret, es disposa d'una </w:t>
+      </w:r>
+      <w:r>
+        <w:rPr>
+          <w:sz w:val="24"/>
+          <w:szCs w:val="24"/>
+        </w:rPr>
+        <w:t>col·le</w:t>
+      </w:r>
+      <w:r>
+        <w:rPr>
+          <w:sz w:val="24"/>
+          <w:szCs w:val="24"/>
+        </w:rPr>
+        <w:t>cció de persones de les quals se'n</w:t>
+      </w:r>
+      <w:r>
+        <w:rPr>
+          <w:sz w:val="24"/>
+          <w:szCs w:val="24"/>
+        </w:rPr>
+        <w:t xml:space="preserve"> </w:t>
+      </w:r>
+      <w:r>
+        <w:rPr>
+          <w:sz w:val="24"/>
+          <w:szCs w:val="24"/>
+        </w:rPr>
+        <w:t xml:space="preserve">coneix </w:t>
+      </w:r>
+      <w:r>
+        <w:rPr>
+          <w:sz w:val="24"/>
+          <w:szCs w:val="24"/>
+        </w:rPr>
+        <w:t>informació personal, esdeveniments rellevants en el transcurs de la seva vida, com</w:t>
+      </w:r>
+      <w:r>
+        <w:rPr>
+          <w:sz w:val="24"/>
+          <w:szCs w:val="24"/>
+        </w:rPr>
+        <w:t xml:space="preserve"> podrien ser per exemple dades sobre el seu naixement</w:t>
+      </w:r>
+      <w:r>
+        <w:rPr>
+          <w:sz w:val="24"/>
+          <w:szCs w:val="24"/>
+        </w:rPr>
+        <w:t xml:space="preserve"> i </w:t>
+      </w:r>
+      <w:r>
+        <w:rPr>
+          <w:sz w:val="24"/>
+          <w:szCs w:val="24"/>
+        </w:rPr>
+        <w:t>les seves relacions amb altres persones, en altres paraules, el seu arbre genealògic.</w:t>
       </w:r>
     </w:p>
     <w:p>
@@ -134,7 +417,7 @@
           <w:sz w:val="24"/>
           <w:szCs w:val="24"/>
         </w:rPr>
-        <w:t>girarà</w:t>
+        <w:t>gira</w:t>
       </w:r>
       <w:r>
         <w:rPr>
@@ -148,21 +431,7 @@
           <w:sz w:val="24"/>
           <w:szCs w:val="24"/>
         </w:rPr>
-        <w:t>són t</w:t>
-      </w:r>
-      <w:r>
-        <w:rPr>
-          <w:sz w:val="24"/>
-          <w:szCs w:val="24"/>
-        </w:rPr>
-        <w:t>res els blocs de treball o seccions en les que s’ha divit aquest projecte</w:t>
-      </w:r>
-      <w:r>
-        <w:rPr>
-          <w:sz w:val="24"/>
-          <w:szCs w:val="24"/>
-        </w:rPr>
-        <w:t xml:space="preserve">. </w:t>
+        <w:t>ha estat dividit en tres grans blocs o seccions.</w:t>
       </w:r>
     </w:p>
     <w:p>
@@ -191,14 +460,93 @@
           <w:sz w:val="24"/>
           <w:szCs w:val="24"/>
         </w:rPr>
-        <w:t>de la</w:t>
-      </w:r>
-      <w:r>
-        <w:rPr>
-          <w:sz w:val="24"/>
-          <w:szCs w:val="24"/>
-        </w:rPr>
-        <w:t xml:space="preserve"> API, això significa comprendre quines son les petites peces d’informació que es trobren realment disponibles i com estàn relacionades entre elles. </w:t>
+        <w:t xml:space="preserve">de </w:t>
+      </w:r>
+      <w:proofErr w:type="spellStart"/>
+      <w:r>
+        <w:rPr>
+          <w:sz w:val="24"/>
+          <w:szCs w:val="24"/>
+        </w:rPr>
+        <w:t>l'</w:t>
+      </w:r>
+      <w:r>
+        <w:rPr>
+          <w:sz w:val="24"/>
+          <w:szCs w:val="24"/>
+        </w:rPr>
+        <w:t>API</w:t>
+      </w:r>
+      <w:proofErr w:type="spellEnd"/>
+      <w:r>
+        <w:rPr>
+          <w:sz w:val="24"/>
+          <w:szCs w:val="24"/>
+        </w:rPr>
+        <w:t>.</w:t>
+      </w:r>
+      <w:r>
+        <w:rPr>
+          <w:sz w:val="24"/>
+          <w:szCs w:val="24"/>
+        </w:rPr>
+        <w:t xml:space="preserve"> </w:t>
+      </w:r>
+      <w:r>
+        <w:rPr>
+          <w:sz w:val="24"/>
+          <w:szCs w:val="24"/>
+        </w:rPr>
+        <w:t>A</w:t>
+      </w:r>
+      <w:r>
+        <w:rPr>
+          <w:sz w:val="24"/>
+          <w:szCs w:val="24"/>
+        </w:rPr>
+        <w:t>ix</w:t>
+      </w:r>
+      <w:r>
+        <w:rPr>
+          <w:sz w:val="24"/>
+          <w:szCs w:val="24"/>
+        </w:rPr>
+        <w:t>ò significa comprendre quines só</w:t>
+      </w:r>
+      <w:r>
+        <w:rPr>
+          <w:sz w:val="24"/>
+          <w:szCs w:val="24"/>
+        </w:rPr>
+        <w:t xml:space="preserve">n les petites peces d’informació </w:t>
+      </w:r>
+      <w:r>
+        <w:rPr>
+          <w:sz w:val="24"/>
+          <w:szCs w:val="24"/>
+        </w:rPr>
+        <w:t>realment disponibles</w:t>
+      </w:r>
+      <w:r>
+        <w:rPr>
+          <w:sz w:val="24"/>
+          <w:szCs w:val="24"/>
+        </w:rPr>
+        <w:t xml:space="preserve"> i com </w:t>
+      </w:r>
+      <w:r>
+        <w:rPr>
+          <w:sz w:val="24"/>
+          <w:szCs w:val="24"/>
+        </w:rPr>
+        <w:t>estan</w:t>
+      </w:r>
+      <w:r>
+        <w:rPr>
+          <w:sz w:val="24"/>
+          <w:szCs w:val="24"/>
+        </w:rPr>
+        <w:t xml:space="preserve"> relacionades entre elles. </w:t>
       </w:r>
     </w:p>
     <w:p>
@@ -220,39 +568,267 @@
           <w:sz w:val="24"/>
           <w:szCs w:val="24"/>
         </w:rPr>
-        <w:t xml:space="preserve">i com un dels blocs principals del projecte, </w:t>
-      </w:r>
-      <w:r>
-        <w:rPr>
-          <w:sz w:val="24"/>
-          <w:szCs w:val="24"/>
-        </w:rPr>
-        <w:t xml:space="preserve">utilitzant tant el coneixement adquirit d’urant l’estudi de la API així com les oportunitats i limitacions impossades per la plataforma, plantejar una sèrie de propostes de projecte que puguin servir a futurs estudiants com a recolçament de cara a inspirar projectes finals de carrera. </w:t>
-      </w:r>
-    </w:p>
-    <w:p>
-      <w:pPr>
-        <w:rPr>
-          <w:sz w:val="24"/>
-          <w:szCs w:val="24"/>
-        </w:rPr>
-      </w:pPr>
-      <w:r>
-        <w:rPr>
-          <w:sz w:val="24"/>
-          <w:szCs w:val="24"/>
-        </w:rPr>
-        <w:t xml:space="preserve">Finalment, l’últim bloc del projecte consisteix en implementar una aplicació que mostri alguns exemples d’interaccion amb la API de FamilySearch que facilitin observar-ne el potencial i expossin quina és la inforamació emmagatzemada en el seu sistema. </w:t>
-      </w:r>
-    </w:p>
-    <w:p>
-      <w:pPr>
-        <w:rPr>
-          <w:b/>
-          <w:sz w:val="24"/>
-          <w:szCs w:val="24"/>
-        </w:rPr>
-      </w:pPr>
+        <w:t xml:space="preserve">i </w:t>
+      </w:r>
+      <w:r>
+        <w:rPr>
+          <w:sz w:val="24"/>
+          <w:szCs w:val="24"/>
+        </w:rPr>
+        <w:t>com un dels tres blocs principals</w:t>
+      </w:r>
+      <w:r>
+        <w:rPr>
+          <w:sz w:val="24"/>
+          <w:szCs w:val="24"/>
+        </w:rPr>
+        <w:t xml:space="preserve">, </w:t>
+      </w:r>
+      <w:r>
+        <w:rPr>
+          <w:sz w:val="24"/>
+          <w:szCs w:val="24"/>
+        </w:rPr>
+        <w:t xml:space="preserve">utilitzant </w:t>
+      </w:r>
+      <w:r>
+        <w:rPr>
+          <w:sz w:val="24"/>
+          <w:szCs w:val="24"/>
+        </w:rPr>
+        <w:t xml:space="preserve">el coneixement adquirit durant l’estudi de </w:t>
+      </w:r>
+      <w:proofErr w:type="spellStart"/>
+      <w:r>
+        <w:rPr>
+          <w:sz w:val="24"/>
+          <w:szCs w:val="24"/>
+        </w:rPr>
+        <w:t>l'</w:t>
+      </w:r>
+      <w:r>
+        <w:rPr>
+          <w:sz w:val="24"/>
+          <w:szCs w:val="24"/>
+        </w:rPr>
+        <w:t>API</w:t>
+      </w:r>
+      <w:proofErr w:type="spellEnd"/>
+      <w:r>
+        <w:rPr>
+          <w:sz w:val="24"/>
+          <w:szCs w:val="24"/>
+        </w:rPr>
+        <w:t xml:space="preserve"> </w:t>
+      </w:r>
+      <w:r>
+        <w:rPr>
+          <w:sz w:val="24"/>
+          <w:szCs w:val="24"/>
+        </w:rPr>
+        <w:t>així com les</w:t>
+      </w:r>
+      <w:r>
+        <w:rPr>
+          <w:sz w:val="24"/>
+          <w:szCs w:val="24"/>
+        </w:rPr>
+        <w:t xml:space="preserve"> oportunitats i limitacions </w:t>
+      </w:r>
+      <w:r>
+        <w:rPr>
+          <w:sz w:val="24"/>
+          <w:szCs w:val="24"/>
+        </w:rPr>
+        <w:t>imposades</w:t>
+      </w:r>
+      <w:r>
+        <w:rPr>
+          <w:sz w:val="24"/>
+          <w:szCs w:val="24"/>
+        </w:rPr>
+        <w:t xml:space="preserve"> per la plataforma</w:t>
+      </w:r>
+      <w:r>
+        <w:rPr>
+          <w:sz w:val="24"/>
+          <w:szCs w:val="24"/>
+        </w:rPr>
+        <w:t xml:space="preserve"> conegudes durant la implementació dels exemples, plantejar un conjunt </w:t>
+      </w:r>
+      <w:r>
+        <w:rPr>
+          <w:sz w:val="24"/>
+          <w:szCs w:val="24"/>
+        </w:rPr>
+        <w:t xml:space="preserve">de propostes de projecte que puguin servir a futurs estudiants com a </w:t>
+      </w:r>
+      <w:r>
+        <w:rPr>
+          <w:sz w:val="24"/>
+          <w:szCs w:val="24"/>
+        </w:rPr>
+        <w:t>suport</w:t>
+      </w:r>
+      <w:r>
+        <w:rPr>
+          <w:sz w:val="24"/>
+          <w:szCs w:val="24"/>
+        </w:rPr>
+        <w:t xml:space="preserve"> </w:t>
+      </w:r>
+      <w:r>
+        <w:rPr>
+          <w:sz w:val="24"/>
+          <w:szCs w:val="24"/>
+        </w:rPr>
+        <w:t>i inspiració.</w:t>
+      </w:r>
+    </w:p>
+    <w:p>
+      <w:pPr>
+        <w:rPr>
+          <w:sz w:val="24"/>
+          <w:szCs w:val="24"/>
+        </w:rPr>
+      </w:pPr>
+      <w:r>
+        <w:rPr>
+          <w:sz w:val="24"/>
+          <w:szCs w:val="24"/>
+        </w:rPr>
+        <w:t xml:space="preserve">Finalment, l’últim bloc del projecte consisteix </w:t>
+      </w:r>
+      <w:r>
+        <w:rPr>
+          <w:sz w:val="24"/>
+          <w:szCs w:val="24"/>
+        </w:rPr>
+        <w:t>en</w:t>
+      </w:r>
+      <w:r>
+        <w:rPr>
+          <w:sz w:val="24"/>
+          <w:szCs w:val="24"/>
+        </w:rPr>
+        <w:t xml:space="preserve"> implementar una aplicació que</w:t>
+      </w:r>
+      <w:r>
+        <w:rPr>
+          <w:sz w:val="24"/>
+          <w:szCs w:val="24"/>
+        </w:rPr>
+        <w:t xml:space="preserve"> interactuí amb </w:t>
+      </w:r>
+      <w:proofErr w:type="spellStart"/>
+      <w:r>
+        <w:rPr>
+          <w:sz w:val="24"/>
+          <w:szCs w:val="24"/>
+        </w:rPr>
+        <w:t>l'API</w:t>
+      </w:r>
+      <w:proofErr w:type="spellEnd"/>
+      <w:r>
+        <w:rPr>
+          <w:sz w:val="24"/>
+          <w:szCs w:val="24"/>
+        </w:rPr>
+        <w:t xml:space="preserve"> de FamilySearch a través de diferents exemples</w:t>
+      </w:r>
+      <w:r>
+        <w:rPr>
+          <w:sz w:val="24"/>
+          <w:szCs w:val="24"/>
+        </w:rPr>
+        <w:t>. L'objectiu dels exemples és el de facilitar</w:t>
+      </w:r>
+      <w:r>
+        <w:rPr>
+          <w:sz w:val="24"/>
+          <w:szCs w:val="24"/>
+        </w:rPr>
+        <w:t xml:space="preserve"> l'observació i comprensió del potencial </w:t>
+      </w:r>
+      <w:r>
+        <w:rPr>
+          <w:sz w:val="24"/>
+          <w:szCs w:val="24"/>
+        </w:rPr>
+        <w:t xml:space="preserve">de </w:t>
+      </w:r>
+      <w:proofErr w:type="spellStart"/>
+      <w:r>
+        <w:rPr>
+          <w:sz w:val="24"/>
+          <w:szCs w:val="24"/>
+        </w:rPr>
+        <w:t>l'API</w:t>
+      </w:r>
+      <w:proofErr w:type="spellEnd"/>
+      <w:r>
+        <w:rPr>
+          <w:sz w:val="24"/>
+          <w:szCs w:val="24"/>
+        </w:rPr>
+        <w:t xml:space="preserve">, </w:t>
+      </w:r>
+      <w:r>
+        <w:rPr>
+          <w:sz w:val="24"/>
+          <w:szCs w:val="24"/>
+        </w:rPr>
+        <w:t xml:space="preserve">exposar-ne </w:t>
+      </w:r>
+      <w:r>
+        <w:rPr>
+          <w:sz w:val="24"/>
+          <w:szCs w:val="24"/>
+        </w:rPr>
+        <w:t>la informaci</w:t>
+      </w:r>
+      <w:r>
+        <w:rPr>
+          <w:sz w:val="24"/>
+          <w:szCs w:val="24"/>
+        </w:rPr>
+        <w:t xml:space="preserve">ó emmagatzemada </w:t>
+      </w:r>
+      <w:r>
+        <w:rPr>
+          <w:sz w:val="24"/>
+          <w:szCs w:val="24"/>
+        </w:rPr>
+        <w:t xml:space="preserve">i </w:t>
+      </w:r>
+      <w:r>
+        <w:rPr>
+          <w:sz w:val="24"/>
+          <w:szCs w:val="24"/>
+        </w:rPr>
+        <w:t>oferir</w:t>
+      </w:r>
+      <w:r>
+        <w:rPr>
+          <w:sz w:val="24"/>
+          <w:szCs w:val="24"/>
+        </w:rPr>
+        <w:t xml:space="preserve"> idees sob</w:t>
+      </w:r>
+      <w:r>
+        <w:rPr>
+          <w:sz w:val="24"/>
+          <w:szCs w:val="24"/>
+        </w:rPr>
+        <w:t>re com encarar-ne</w:t>
+      </w:r>
+      <w:r>
+        <w:rPr>
+          <w:sz w:val="24"/>
+          <w:szCs w:val="24"/>
+        </w:rPr>
+        <w:t xml:space="preserve"> l'explotació. </w:t>
+      </w:r>
       <w:r>
         <w:rPr>
           <w:sz w:val="24"/>
@@ -304,14 +880,42 @@
           <w:sz w:val="24"/>
           <w:szCs w:val="24"/>
         </w:rPr>
-        <w:t xml:space="preserve">n moltes i diverses les vessants </w:t>
-      </w:r>
-      <w:r>
-        <w:rPr>
-          <w:sz w:val="24"/>
-          <w:szCs w:val="24"/>
-        </w:rPr>
-        <w:t xml:space="preserve">de la informàtica que </w:t>
+        <w:t xml:space="preserve">n moltes i diverses </w:t>
+      </w:r>
+      <w:r>
+        <w:rPr>
+          <w:sz w:val="24"/>
+          <w:szCs w:val="24"/>
+        </w:rPr>
+        <w:t>le</w:t>
+      </w:r>
+      <w:r>
+        <w:rPr>
+          <w:sz w:val="24"/>
+          <w:szCs w:val="24"/>
+        </w:rPr>
+        <w:t>s</w:t>
+      </w:r>
+      <w:r>
+        <w:rPr>
+          <w:sz w:val="24"/>
+          <w:szCs w:val="24"/>
+        </w:rPr>
+        <w:t xml:space="preserve"> vessants </w:t>
+      </w:r>
+      <w:r>
+        <w:rPr>
+          <w:sz w:val="24"/>
+          <w:szCs w:val="24"/>
+        </w:rPr>
+        <w:t xml:space="preserve">de la </w:t>
+      </w:r>
+      <w:r>
+        <w:rPr>
+          <w:sz w:val="24"/>
+          <w:szCs w:val="24"/>
+        </w:rPr>
+        <w:t xml:space="preserve">informàtica que </w:t>
       </w:r>
       <w:r>
         <w:rPr>
@@ -332,28 +936,77 @@
           <w:sz w:val="24"/>
           <w:szCs w:val="24"/>
         </w:rPr>
-        <w:t xml:space="preserve"> ser introduides</w:t>
-      </w:r>
-      <w:r>
-        <w:rPr>
-          <w:sz w:val="24"/>
-          <w:szCs w:val="24"/>
-        </w:rPr>
-        <w:t xml:space="preserve">. D’aquestes, sempre vaig sentir més afinitat per aquelles que requerien apartar-se una mica de la part més tècnica </w:t>
-      </w:r>
-      <w:r>
-        <w:rPr>
-          <w:sz w:val="24"/>
-          <w:szCs w:val="24"/>
-        </w:rPr>
-        <w:t>i la substituien</w:t>
-      </w:r>
-      <w:r>
-        <w:rPr>
-          <w:sz w:val="24"/>
-          <w:szCs w:val="24"/>
-        </w:rPr>
-        <w:t xml:space="preserve"> per un </w:t>
+        <w:t xml:space="preserve"> ser </w:t>
+      </w:r>
+      <w:r>
+        <w:rPr>
+          <w:sz w:val="24"/>
+          <w:szCs w:val="24"/>
+        </w:rPr>
+        <w:t>introduïdes</w:t>
+      </w:r>
+      <w:r>
+        <w:rPr>
+          <w:sz w:val="24"/>
+          <w:szCs w:val="24"/>
+        </w:rPr>
+        <w:t xml:space="preserve">. D’aquestes, sempre vaig sentir més afinitat per aquelles que requerien </w:t>
+      </w:r>
+      <w:r>
+        <w:rPr>
+          <w:sz w:val="24"/>
+          <w:szCs w:val="24"/>
+        </w:rPr>
+        <w:t>allunyar-se</w:t>
+      </w:r>
+      <w:r>
+        <w:rPr>
+          <w:sz w:val="24"/>
+          <w:szCs w:val="24"/>
+        </w:rPr>
+        <w:t xml:space="preserve"> </w:t>
+      </w:r>
+      <w:r>
+        <w:rPr>
+          <w:sz w:val="24"/>
+          <w:szCs w:val="24"/>
+        </w:rPr>
+        <w:t>un pè</w:t>
+      </w:r>
+      <w:r>
+        <w:rPr>
+          <w:sz w:val="24"/>
+          <w:szCs w:val="24"/>
+        </w:rPr>
+        <w:t>l dels detalls més tècnics</w:t>
+      </w:r>
+      <w:r>
+        <w:rPr>
+          <w:sz w:val="24"/>
+          <w:szCs w:val="24"/>
+        </w:rPr>
+        <w:t xml:space="preserve"> </w:t>
+      </w:r>
+      <w:r>
+        <w:rPr>
+          <w:sz w:val="24"/>
+          <w:szCs w:val="24"/>
+        </w:rPr>
+        <w:t xml:space="preserve">i </w:t>
+      </w:r>
+      <w:r>
+        <w:rPr>
+          <w:sz w:val="24"/>
+          <w:szCs w:val="24"/>
+        </w:rPr>
+        <w:t>s'enfocaven en un</w:t>
+      </w:r>
+      <w:r>
+        <w:rPr>
+          <w:sz w:val="24"/>
+          <w:szCs w:val="24"/>
+        </w:rPr>
+        <w:t xml:space="preserve"> </w:t>
       </w:r>
       <w:r>
         <w:rPr>
@@ -374,7 +1027,21 @@
           <w:sz w:val="24"/>
           <w:szCs w:val="24"/>
         </w:rPr>
-        <w:t xml:space="preserve"> enfocat en </w:t>
+        <w:t xml:space="preserve"> </w:t>
+      </w:r>
+      <w:r>
+        <w:rPr>
+          <w:sz w:val="24"/>
+          <w:szCs w:val="24"/>
+        </w:rPr>
+        <w:t>centrat</w:t>
+      </w:r>
+      <w:r>
+        <w:rPr>
+          <w:sz w:val="24"/>
+          <w:szCs w:val="24"/>
+        </w:rPr>
+        <w:t xml:space="preserve"> en </w:t>
       </w:r>
       <w:r>
         <w:rPr>
@@ -388,7 +1055,7 @@
           <w:sz w:val="24"/>
           <w:szCs w:val="24"/>
         </w:rPr>
-        <w:t>comprenssió</w:t>
+        <w:t xml:space="preserve">comprensió </w:t>
       </w:r>
       <w:r>
         <w:rPr>
@@ -402,14 +1069,14 @@
           <w:sz w:val="24"/>
           <w:szCs w:val="24"/>
         </w:rPr>
-        <w:t xml:space="preserve"> qü</w:t>
-      </w:r>
-      <w:r>
-        <w:rPr>
-          <w:sz w:val="24"/>
-          <w:szCs w:val="24"/>
-        </w:rPr>
-        <w:t>otidia</w:t>
+        <w:t xml:space="preserve"> </w:t>
+      </w:r>
+      <w:r>
+        <w:rPr>
+          <w:sz w:val="24"/>
+          <w:szCs w:val="24"/>
+        </w:rPr>
+        <w:t>quotidià</w:t>
       </w:r>
       <w:r>
         <w:rPr>
@@ -444,6 +1111,13 @@
           <w:sz w:val="24"/>
           <w:szCs w:val="24"/>
         </w:rPr>
+        <w:t xml:space="preserve">finalment, </w:t>
+      </w:r>
+      <w:r>
+        <w:rPr>
+          <w:sz w:val="24"/>
+          <w:szCs w:val="24"/>
+        </w:rPr>
         <w:t xml:space="preserve">la seva execució. </w:t>
       </w:r>
     </w:p>
@@ -494,7 +1168,21 @@
           <w:sz w:val="24"/>
           <w:szCs w:val="24"/>
         </w:rPr>
-        <w:t>, no és d’estrenyar que</w:t>
+        <w:t xml:space="preserve">, no és </w:t>
+      </w:r>
+      <w:r>
+        <w:rPr>
+          <w:sz w:val="24"/>
+          <w:szCs w:val="24"/>
+        </w:rPr>
+        <w:t>d'estranyar</w:t>
+      </w:r>
+      <w:r>
+        <w:rPr>
+          <w:sz w:val="24"/>
+          <w:szCs w:val="24"/>
+        </w:rPr>
+        <w:t xml:space="preserve"> que</w:t>
       </w:r>
       <w:r>
         <w:rPr>
@@ -522,7 +1210,35 @@
           <w:sz w:val="24"/>
           <w:szCs w:val="24"/>
         </w:rPr>
-        <w:t xml:space="preserve"> per camps com la mineria de dades i l’enginyeria del software que no l’algoritmia o</w:t>
+        <w:t xml:space="preserve"> per</w:t>
+      </w:r>
+      <w:r>
+        <w:rPr>
+          <w:sz w:val="24"/>
+          <w:szCs w:val="24"/>
+        </w:rPr>
+        <w:t xml:space="preserve"> camps com la mineria de dades o</w:t>
+      </w:r>
+      <w:r>
+        <w:rPr>
+          <w:sz w:val="24"/>
+          <w:szCs w:val="24"/>
+        </w:rPr>
+        <w:t xml:space="preserve"> l’enginyeria del software que no </w:t>
+      </w:r>
+      <w:r>
+        <w:rPr>
+          <w:sz w:val="24"/>
+          <w:szCs w:val="24"/>
+        </w:rPr>
+        <w:t>pas l'algorítmica</w:t>
+      </w:r>
+      <w:r>
+        <w:rPr>
+          <w:sz w:val="24"/>
+          <w:szCs w:val="24"/>
+        </w:rPr>
+        <w:t xml:space="preserve"> o</w:t>
       </w:r>
       <w:r>
         <w:rPr>
@@ -543,7 +1259,42 @@
           <w:sz w:val="24"/>
           <w:szCs w:val="24"/>
         </w:rPr>
-        <w:t>A la vegada, sempre m’he considerat una persona dispersa a la que li agrada coneixer un</w:t>
+        <w:t>Al mateix temps</w:t>
+      </w:r>
+      <w:r>
+        <w:rPr>
+          <w:sz w:val="24"/>
+          <w:szCs w:val="24"/>
+        </w:rPr>
+        <w:t xml:space="preserve">, sempre m’he considerat una persona dispersa a </w:t>
+      </w:r>
+      <w:r>
+        <w:rPr>
+          <w:sz w:val="24"/>
+          <w:szCs w:val="24"/>
+        </w:rPr>
+        <w:t>qui</w:t>
+      </w:r>
+      <w:r>
+        <w:rPr>
+          <w:sz w:val="24"/>
+          <w:szCs w:val="24"/>
+        </w:rPr>
+        <w:t xml:space="preserve"> li agrada </w:t>
+      </w:r>
+      <w:r>
+        <w:rPr>
+          <w:sz w:val="24"/>
+          <w:szCs w:val="24"/>
+        </w:rPr>
+        <w:t>conèixer</w:t>
+      </w:r>
+      <w:r>
+        <w:rPr>
+          <w:sz w:val="24"/>
+          <w:szCs w:val="24"/>
+        </w:rPr>
+        <w:t xml:space="preserve"> un</w:t>
       </w:r>
       <w:r>
         <w:rPr>
@@ -564,14 +1315,77 @@
           <w:sz w:val="24"/>
           <w:szCs w:val="24"/>
         </w:rPr>
-        <w:t xml:space="preserve"> buscava un projecte que em permetès </w:t>
-      </w:r>
-      <w:r>
-        <w:rPr>
-          <w:sz w:val="24"/>
-          <w:szCs w:val="24"/>
-        </w:rPr>
-        <w:t xml:space="preserve">trencar amb l’aspecte més tècnic de la </w:t>
+        <w:t>,</w:t>
+      </w:r>
+      <w:r>
+        <w:rPr>
+          <w:sz w:val="24"/>
+          <w:szCs w:val="24"/>
+        </w:rPr>
+        <w:t xml:space="preserve"> buscava un projecte que em </w:t>
+      </w:r>
+      <w:r>
+        <w:rPr>
+          <w:sz w:val="24"/>
+          <w:szCs w:val="24"/>
+        </w:rPr>
+        <w:t>permetés</w:t>
+      </w:r>
+      <w:r>
+        <w:rPr>
+          <w:sz w:val="24"/>
+          <w:szCs w:val="24"/>
+        </w:rPr>
+        <w:t xml:space="preserve"> </w:t>
+      </w:r>
+      <w:r>
+        <w:rPr>
+          <w:sz w:val="24"/>
+          <w:szCs w:val="24"/>
+        </w:rPr>
+        <w:t xml:space="preserve">trencar </w:t>
+      </w:r>
+      <w:r>
+        <w:rPr>
+          <w:sz w:val="24"/>
+          <w:szCs w:val="24"/>
+        </w:rPr>
+        <w:t xml:space="preserve">en certa forma </w:t>
+      </w:r>
+      <w:r>
+        <w:rPr>
+          <w:sz w:val="24"/>
+          <w:szCs w:val="24"/>
+        </w:rPr>
+        <w:t xml:space="preserve">amb </w:t>
+      </w:r>
+      <w:r>
+        <w:rPr>
+          <w:sz w:val="24"/>
+          <w:szCs w:val="24"/>
+        </w:rPr>
+        <w:t>aquests aspectes</w:t>
+      </w:r>
+      <w:r>
+        <w:rPr>
+          <w:sz w:val="24"/>
+          <w:szCs w:val="24"/>
+        </w:rPr>
+        <w:t xml:space="preserve"> més tècnic</w:t>
+      </w:r>
+      <w:r>
+        <w:rPr>
+          <w:sz w:val="24"/>
+          <w:szCs w:val="24"/>
+        </w:rPr>
+        <w:t>s</w:t>
+      </w:r>
+      <w:r>
+        <w:rPr>
+          <w:sz w:val="24"/>
+          <w:szCs w:val="24"/>
+        </w:rPr>
+        <w:t xml:space="preserve"> de la </w:t>
       </w:r>
       <w:r>
         <w:rPr>
@@ -592,7 +1406,28 @@
           <w:sz w:val="24"/>
           <w:szCs w:val="24"/>
         </w:rPr>
-        <w:t>nou camp tot aplicant els coneixements adquirits durant la carrera.</w:t>
+        <w:t xml:space="preserve">camp desconegut al </w:t>
+      </w:r>
+      <w:r>
+        <w:rPr>
+          <w:sz w:val="24"/>
+          <w:szCs w:val="24"/>
+        </w:rPr>
+        <w:t>qual</w:t>
+      </w:r>
+      <w:r>
+        <w:rPr>
+          <w:sz w:val="24"/>
+          <w:szCs w:val="24"/>
+        </w:rPr>
+        <w:t xml:space="preserve"> es poguessin aplicar </w:t>
+      </w:r>
+      <w:r>
+        <w:rPr>
+          <w:sz w:val="24"/>
+          <w:szCs w:val="24"/>
+        </w:rPr>
+        <w:t>els coneixements adquirits durant la carrera.</w:t>
       </w:r>
     </w:p>
     <w:p>
@@ -628,7 +1463,28 @@
           <w:sz w:val="24"/>
           <w:szCs w:val="24"/>
         </w:rPr>
-        <w:t>doncs en bona mesura</w:t>
+        <w:t>doncs</w:t>
+      </w:r>
+      <w:r>
+        <w:rPr>
+          <w:sz w:val="24"/>
+          <w:szCs w:val="24"/>
+        </w:rPr>
+        <w:t>,</w:t>
+      </w:r>
+      <w:r>
+        <w:rPr>
+          <w:sz w:val="24"/>
+          <w:szCs w:val="24"/>
+        </w:rPr>
+        <w:t xml:space="preserve"> en bona mesura</w:t>
+      </w:r>
+      <w:r>
+        <w:rPr>
+          <w:sz w:val="24"/>
+          <w:szCs w:val="24"/>
+        </w:rPr>
+        <w:t>,</w:t>
       </w:r>
       <w:r>
         <w:rPr>
@@ -684,7 +1540,7 @@
           <w:sz w:val="24"/>
           <w:szCs w:val="24"/>
         </w:rPr>
-        <w:t xml:space="preserve"> camp que desconeixia per complert </w:t>
+        <w:t xml:space="preserve"> camp que desconeixia per complet </w:t>
       </w:r>
       <w:r>
         <w:rPr>
@@ -698,7 +1554,49 @@
           <w:sz w:val="24"/>
           <w:szCs w:val="24"/>
         </w:rPr>
-        <w:t xml:space="preserve"> si era un full de ruta obert. Només la realització de la primera part del projecte ens permetría comprendre com de profundes i complert</w:t>
+        <w:t xml:space="preserve"> si era un full de ruta obert. Només la realització de la primera part </w:t>
+      </w:r>
+      <w:r>
+        <w:rPr>
+          <w:sz w:val="24"/>
+          <w:szCs w:val="24"/>
+        </w:rPr>
+        <w:t>d'aquest</w:t>
+      </w:r>
+      <w:r>
+        <w:rPr>
+          <w:sz w:val="24"/>
+          <w:szCs w:val="24"/>
+        </w:rPr>
+        <w:t xml:space="preserve"> ens permetr</w:t>
+      </w:r>
+      <w:r>
+        <w:rPr>
+          <w:sz w:val="24"/>
+          <w:szCs w:val="24"/>
+        </w:rPr>
+        <w:t>i</w:t>
+      </w:r>
+      <w:r>
+        <w:rPr>
+          <w:sz w:val="24"/>
+          <w:szCs w:val="24"/>
+        </w:rPr>
+        <w:t>a compr</w:t>
+      </w:r>
+      <w:r>
+        <w:rPr>
+          <w:sz w:val="24"/>
+          <w:szCs w:val="24"/>
+        </w:rPr>
+        <w:t>endre com de profundes i comple</w:t>
+      </w:r>
+      <w:r>
+        <w:rPr>
+          <w:sz w:val="24"/>
+          <w:szCs w:val="24"/>
+        </w:rPr>
+        <w:t>t</w:t>
       </w:r>
       <w:r>
         <w:rPr>
@@ -712,78 +1610,176 @@
           <w:sz w:val="24"/>
           <w:szCs w:val="24"/>
         </w:rPr>
-        <w:t>pels</w:t>
-      </w:r>
-      <w:r>
-        <w:rPr>
-          <w:sz w:val="24"/>
-          <w:szCs w:val="24"/>
-        </w:rPr>
-        <w:t xml:space="preserve"> futurs estudiants o quins serien els exemples a implementar. </w:t>
-      </w:r>
-    </w:p>
-    <w:p>
-      <w:pPr>
-        <w:rPr>
-          <w:sz w:val="24"/>
-          <w:szCs w:val="24"/>
-        </w:rPr>
-      </w:pPr>
-      <w:r>
-        <w:rPr>
-          <w:sz w:val="24"/>
-          <w:szCs w:val="24"/>
-        </w:rPr>
-        <w:t xml:space="preserve">En aquest aspecte el projecte </w:t>
-      </w:r>
-      <w:r>
-        <w:rPr>
-          <w:sz w:val="24"/>
-          <w:szCs w:val="24"/>
-        </w:rPr>
-        <w:t xml:space="preserve">resultavaatractiu </w:t>
-      </w:r>
-      <w:r>
-        <w:rPr>
-          <w:sz w:val="24"/>
-          <w:szCs w:val="24"/>
-        </w:rPr>
-        <w:t xml:space="preserve">ja que la riquesa final vindria donada per la capacitat de </w:t>
-      </w:r>
-      <w:r>
-        <w:rPr>
-          <w:sz w:val="24"/>
-          <w:szCs w:val="24"/>
-        </w:rPr>
-        <w:t xml:space="preserve">combinar i </w:t>
-      </w:r>
-      <w:r>
-        <w:rPr>
-          <w:sz w:val="24"/>
-          <w:szCs w:val="24"/>
-        </w:rPr>
-        <w:t xml:space="preserve">traduir els objectius d’un camp d’estudi com la genealogia </w:t>
-      </w:r>
-      <w:r>
-        <w:rPr>
-          <w:sz w:val="24"/>
-          <w:szCs w:val="24"/>
-        </w:rPr>
-        <w:t>i el grup de dades disponibles a través de FamilySearch en propostes que f</w:t>
-      </w:r>
-      <w:r>
-        <w:rPr>
-          <w:sz w:val="24"/>
-          <w:szCs w:val="24"/>
-        </w:rPr>
-        <w:t>ò</w:t>
-      </w:r>
-      <w:r>
-        <w:rPr>
-          <w:sz w:val="24"/>
-          <w:szCs w:val="24"/>
-        </w:rPr>
-        <w:t xml:space="preserve">ssin capaces de satisfer </w:t>
+        <w:t>que el projecte originaria</w:t>
+      </w:r>
+      <w:r>
+        <w:rPr>
+          <w:sz w:val="24"/>
+          <w:szCs w:val="24"/>
+        </w:rPr>
+        <w:t xml:space="preserve"> o quins serien els exemples </w:t>
+      </w:r>
+      <w:r>
+        <w:rPr>
+          <w:sz w:val="24"/>
+          <w:szCs w:val="24"/>
+        </w:rPr>
+        <w:t>a implementar.</w:t>
+      </w:r>
+      <w:r>
+        <w:rPr>
+          <w:sz w:val="24"/>
+          <w:szCs w:val="24"/>
+        </w:rPr>
+        <w:t xml:space="preserve"> </w:t>
+      </w:r>
+    </w:p>
+    <w:p>
+      <w:pPr>
+        <w:rPr>
+          <w:sz w:val="24"/>
+          <w:szCs w:val="24"/>
+        </w:rPr>
+      </w:pPr>
+      <w:r>
+        <w:rPr>
+          <w:sz w:val="24"/>
+          <w:szCs w:val="24"/>
+        </w:rPr>
+        <w:t>En aquest aspecte</w:t>
+      </w:r>
+      <w:r>
+        <w:rPr>
+          <w:sz w:val="24"/>
+          <w:szCs w:val="24"/>
+        </w:rPr>
+        <w:t>,</w:t>
+      </w:r>
+      <w:r>
+        <w:rPr>
+          <w:sz w:val="24"/>
+          <w:szCs w:val="24"/>
+        </w:rPr>
+        <w:t xml:space="preserve"> el projecte </w:t>
+      </w:r>
+      <w:r>
+        <w:rPr>
+          <w:sz w:val="24"/>
+          <w:szCs w:val="24"/>
+        </w:rPr>
+        <w:t>resultava</w:t>
+      </w:r>
+      <w:r>
+        <w:rPr>
+          <w:sz w:val="24"/>
+          <w:szCs w:val="24"/>
+        </w:rPr>
+        <w:t xml:space="preserve"> especialment </w:t>
+      </w:r>
+      <w:r>
+        <w:rPr>
+          <w:sz w:val="24"/>
+          <w:szCs w:val="24"/>
+        </w:rPr>
+        <w:t>atractiu</w:t>
+      </w:r>
+      <w:r>
+        <w:rPr>
+          <w:sz w:val="24"/>
+          <w:szCs w:val="24"/>
+        </w:rPr>
+        <w:t>,</w:t>
+      </w:r>
+      <w:r>
+        <w:rPr>
+          <w:sz w:val="24"/>
+          <w:szCs w:val="24"/>
+        </w:rPr>
+        <w:t xml:space="preserve"> </w:t>
+      </w:r>
+      <w:r>
+        <w:rPr>
+          <w:sz w:val="24"/>
+          <w:szCs w:val="24"/>
+        </w:rPr>
+        <w:t>doncs</w:t>
+      </w:r>
+      <w:r>
+        <w:rPr>
+          <w:sz w:val="24"/>
+          <w:szCs w:val="24"/>
+        </w:rPr>
+        <w:t xml:space="preserve"> la riquesa final </w:t>
+      </w:r>
+      <w:r>
+        <w:rPr>
+          <w:sz w:val="24"/>
+          <w:szCs w:val="24"/>
+        </w:rPr>
+        <w:t xml:space="preserve">d'aquest </w:t>
+      </w:r>
+      <w:r>
+        <w:rPr>
+          <w:sz w:val="24"/>
+          <w:szCs w:val="24"/>
+        </w:rPr>
+        <w:t>vindria donada per la capacitat de traduir els objectius d’un camp d’estudi com la genealogia</w:t>
+      </w:r>
+      <w:r>
+        <w:rPr>
+          <w:sz w:val="24"/>
+          <w:szCs w:val="24"/>
+        </w:rPr>
+        <w:t>,</w:t>
+      </w:r>
+      <w:r>
+        <w:rPr>
+          <w:sz w:val="24"/>
+          <w:szCs w:val="24"/>
+        </w:rPr>
+        <w:t xml:space="preserve"> </w:t>
+      </w:r>
+      <w:r>
+        <w:rPr>
+          <w:sz w:val="24"/>
+          <w:szCs w:val="24"/>
+        </w:rPr>
+        <w:t>mitjançant el grup de dades disponible</w:t>
+      </w:r>
+      <w:r>
+        <w:rPr>
+          <w:sz w:val="24"/>
+          <w:szCs w:val="24"/>
+        </w:rPr>
+        <w:t xml:space="preserve"> a través de FamilySearch</w:t>
+      </w:r>
+      <w:r>
+        <w:rPr>
+          <w:sz w:val="24"/>
+          <w:szCs w:val="24"/>
+        </w:rPr>
+        <w:t>,</w:t>
+      </w:r>
+      <w:r>
+        <w:rPr>
+          <w:sz w:val="24"/>
+          <w:szCs w:val="24"/>
+        </w:rPr>
+        <w:t xml:space="preserve"> en propostes que </w:t>
+      </w:r>
+      <w:r>
+        <w:rPr>
+          <w:sz w:val="24"/>
+          <w:szCs w:val="24"/>
+        </w:rPr>
+        <w:t>fossin</w:t>
+      </w:r>
+      <w:r>
+        <w:rPr>
+          <w:sz w:val="24"/>
+          <w:szCs w:val="24"/>
+        </w:rPr>
+        <w:t xml:space="preserve"> capaces de satisfer </w:t>
       </w:r>
       <w:r>
         <w:rPr>
@@ -797,36 +1793,134 @@
           <w:sz w:val="24"/>
           <w:szCs w:val="24"/>
         </w:rPr>
-        <w:t xml:space="preserve"> latents en la societat. A la vegada, aquest mateix aspecte convertia el projecte en aterrador, doncs no seria fins ben entrat en aquest que comprendriem les opcions disponibles i fins a quin n</w:t>
-      </w:r>
-      <w:r>
-        <w:rPr>
-          <w:sz w:val="24"/>
-          <w:szCs w:val="24"/>
-        </w:rPr>
-        <w:t>ivell podriem profundir en la elaboració de propostes i exemples.</w:t>
-      </w:r>
-    </w:p>
-    <w:p>
-      <w:pPr>
-        <w:rPr>
-          <w:sz w:val="24"/>
-          <w:szCs w:val="24"/>
-        </w:rPr>
-      </w:pPr>
-      <w:r>
-        <w:rPr>
-          <w:sz w:val="24"/>
-          <w:szCs w:val="24"/>
-        </w:rPr>
-        <w:t xml:space="preserve">Ún últim aspecte que </w:t>
-      </w:r>
-      <w:r>
-        <w:rPr>
-          <w:sz w:val="24"/>
-          <w:szCs w:val="24"/>
-        </w:rPr>
-        <w:t xml:space="preserve">em va fer decidir-me </w:t>
+        <w:t xml:space="preserve"> latents en la societat. A la vegada, aquest mateix aspecte con</w:t>
+      </w:r>
+      <w:r>
+        <w:rPr>
+          <w:sz w:val="24"/>
+          <w:szCs w:val="24"/>
+        </w:rPr>
+        <w:t xml:space="preserve">vertia el projecte en </w:t>
+      </w:r>
+      <w:r>
+        <w:rPr>
+          <w:sz w:val="24"/>
+          <w:szCs w:val="24"/>
+        </w:rPr>
+        <w:t>aterridor,</w:t>
+      </w:r>
+      <w:r>
+        <w:rPr>
+          <w:sz w:val="24"/>
+          <w:szCs w:val="24"/>
+        </w:rPr>
+        <w:t xml:space="preserve"> doncs no seria fins ben entrat en aquest</w:t>
+      </w:r>
+      <w:r>
+        <w:rPr>
+          <w:sz w:val="24"/>
+          <w:szCs w:val="24"/>
+        </w:rPr>
+        <w:t>,</w:t>
+      </w:r>
+      <w:r>
+        <w:rPr>
+          <w:sz w:val="24"/>
+          <w:szCs w:val="24"/>
+        </w:rPr>
+        <w:t xml:space="preserve"> que </w:t>
+      </w:r>
+      <w:r>
+        <w:rPr>
+          <w:sz w:val="24"/>
+          <w:szCs w:val="24"/>
+        </w:rPr>
+        <w:t>comprendríem</w:t>
+      </w:r>
+      <w:r>
+        <w:rPr>
+          <w:sz w:val="24"/>
+          <w:szCs w:val="24"/>
+        </w:rPr>
+        <w:t xml:space="preserve"> les opcions disponibles i fins a quin n</w:t>
+      </w:r>
+      <w:r>
+        <w:rPr>
+          <w:sz w:val="24"/>
+          <w:szCs w:val="24"/>
+        </w:rPr>
+        <w:t xml:space="preserve">ivell </w:t>
+      </w:r>
+      <w:r>
+        <w:rPr>
+          <w:sz w:val="24"/>
+          <w:szCs w:val="24"/>
+        </w:rPr>
+        <w:t>podríem</w:t>
+      </w:r>
+      <w:r>
+        <w:rPr>
+          <w:sz w:val="24"/>
+          <w:szCs w:val="24"/>
+        </w:rPr>
+        <w:t xml:space="preserve"> </w:t>
+      </w:r>
+      <w:r>
+        <w:rPr>
+          <w:sz w:val="24"/>
+          <w:szCs w:val="24"/>
+        </w:rPr>
+        <w:t>aprofundir en l'</w:t>
+      </w:r>
+      <w:r>
+        <w:rPr>
+          <w:sz w:val="24"/>
+          <w:szCs w:val="24"/>
+        </w:rPr>
+        <w:t>elaboració de propostes i exemples.</w:t>
+      </w:r>
+    </w:p>
+    <w:p>
+      <w:pPr>
+        <w:rPr>
+          <w:sz w:val="24"/>
+          <w:szCs w:val="24"/>
+        </w:rPr>
+      </w:pPr>
+      <w:r>
+        <w:rPr>
+          <w:sz w:val="24"/>
+          <w:szCs w:val="24"/>
+        </w:rPr>
+        <w:t>U</w:t>
+      </w:r>
+      <w:r>
+        <w:rPr>
+          <w:sz w:val="24"/>
+          <w:szCs w:val="24"/>
+        </w:rPr>
+        <w:t xml:space="preserve">n últim aspecte que </w:t>
+      </w:r>
+      <w:r>
+        <w:rPr>
+          <w:sz w:val="24"/>
+          <w:szCs w:val="24"/>
+        </w:rPr>
+        <w:t>em va</w:t>
+      </w:r>
+      <w:r>
+        <w:rPr>
+          <w:sz w:val="24"/>
+          <w:szCs w:val="24"/>
+        </w:rPr>
+        <w:t xml:space="preserve"> ajudar a </w:t>
+      </w:r>
+      <w:r>
+        <w:rPr>
+          <w:sz w:val="24"/>
+          <w:szCs w:val="24"/>
+        </w:rPr>
+        <w:t xml:space="preserve">decidir-me </w:t>
       </w:r>
       <w:r>
         <w:rPr>
@@ -847,7 +1941,35 @@
           <w:sz w:val="24"/>
           <w:szCs w:val="24"/>
         </w:rPr>
-        <w:t xml:space="preserve">va ser la influencia de la feina d’interi que </w:t>
+        <w:t>va ser la influè</w:t>
+      </w:r>
+      <w:r>
+        <w:rPr>
+          <w:sz w:val="24"/>
+          <w:szCs w:val="24"/>
+        </w:rPr>
+        <w:t xml:space="preserve">ncia de la feina </w:t>
+      </w:r>
+      <w:r>
+        <w:rPr>
+          <w:sz w:val="24"/>
+          <w:szCs w:val="24"/>
+        </w:rPr>
+        <w:t>d'interí</w:t>
+      </w:r>
+      <w:r>
+        <w:rPr>
+          <w:sz w:val="24"/>
+          <w:szCs w:val="24"/>
+        </w:rPr>
+        <w:t xml:space="preserve"> que </w:t>
+      </w:r>
+      <w:r>
+        <w:rPr>
+          <w:sz w:val="24"/>
+          <w:szCs w:val="24"/>
+        </w:rPr>
+        <w:t xml:space="preserve">estava </w:t>
       </w:r>
       <w:r>
         <w:rPr>
@@ -875,7 +1997,35 @@
           <w:sz w:val="24"/>
           <w:szCs w:val="24"/>
         </w:rPr>
-        <w:t xml:space="preserve"> d’implementar una pàgina web com a part tècnica </w:t>
+        <w:t xml:space="preserve"> d’implementar una pàgina web</w:t>
+      </w:r>
+      <w:r>
+        <w:rPr>
+          <w:sz w:val="24"/>
+          <w:szCs w:val="24"/>
+        </w:rPr>
+        <w:t xml:space="preserve"> com a a</w:t>
+      </w:r>
+      <w:r>
+        <w:rPr>
+          <w:sz w:val="24"/>
+          <w:szCs w:val="24"/>
+        </w:rPr>
+        <w:t>part</w:t>
+      </w:r>
+      <w:r>
+        <w:rPr>
+          <w:sz w:val="24"/>
+          <w:szCs w:val="24"/>
+        </w:rPr>
+        <w:t>at tècnic</w:t>
+      </w:r>
+      <w:r>
+        <w:rPr>
+          <w:sz w:val="24"/>
+          <w:szCs w:val="24"/>
+        </w:rPr>
+        <w:t xml:space="preserve"> </w:t>
       </w:r>
       <w:r>
         <w:rPr>
@@ -903,7 +2053,35 @@
           <w:sz w:val="24"/>
           <w:szCs w:val="24"/>
         </w:rPr>
-        <w:t xml:space="preserve"> possar a proba</w:t>
+        <w:t xml:space="preserve"> </w:t>
+      </w:r>
+      <w:r>
+        <w:rPr>
+          <w:sz w:val="24"/>
+          <w:szCs w:val="24"/>
+        </w:rPr>
+        <w:t>posar</w:t>
+      </w:r>
+      <w:r>
+        <w:rPr>
+          <w:sz w:val="24"/>
+          <w:szCs w:val="24"/>
+        </w:rPr>
+        <w:t xml:space="preserve"> a pro</w:t>
+      </w:r>
+      <w:r>
+        <w:rPr>
+          <w:sz w:val="24"/>
+          <w:szCs w:val="24"/>
+        </w:rPr>
+        <w:t>v</w:t>
+      </w:r>
+      <w:r>
+        <w:rPr>
+          <w:sz w:val="24"/>
+          <w:szCs w:val="24"/>
+        </w:rPr>
+        <w:t>a</w:t>
       </w:r>
       <w:r>
         <w:rPr>
@@ -917,6 +2095,13 @@
           <w:sz w:val="24"/>
           <w:szCs w:val="24"/>
         </w:rPr>
+        <w:t xml:space="preserve"> </w:t>
+      </w:r>
+      <w:r>
+        <w:rPr>
+          <w:sz w:val="24"/>
+          <w:szCs w:val="24"/>
+        </w:rPr>
         <w:t>coneixements</w:t>
       </w:r>
       <w:r>
@@ -924,7 +2109,23 @@
           <w:sz w:val="24"/>
           <w:szCs w:val="24"/>
         </w:rPr>
-        <w:t xml:space="preserve"> d’usabilitat i experiència d’usuari </w:t>
+        <w:t xml:space="preserve"> </w:t>
+      </w:r>
+      <w:proofErr w:type="spellStart"/>
+      <w:r>
+        <w:rPr>
+          <w:sz w:val="24"/>
+          <w:szCs w:val="24"/>
+        </w:rPr>
+        <w:t>d’usabilitat</w:t>
+      </w:r>
+      <w:proofErr w:type="spellEnd"/>
+      <w:r>
+        <w:rPr>
+          <w:sz w:val="24"/>
+          <w:szCs w:val="24"/>
+        </w:rPr>
+        <w:t xml:space="preserve"> i experiència d’usuari </w:t>
       </w:r>
       <w:r>
         <w:rPr>
@@ -938,21 +2139,28 @@
           <w:sz w:val="24"/>
           <w:szCs w:val="24"/>
         </w:rPr>
-        <w:t>durant els derrers messos</w:t>
-      </w:r>
-      <w:r>
-        <w:rPr>
-          <w:sz w:val="24"/>
-          <w:szCs w:val="24"/>
-        </w:rPr>
-        <w:t xml:space="preserve">mentre </w:t>
-      </w:r>
-      <w:r>
-        <w:rPr>
-          <w:sz w:val="24"/>
-          <w:szCs w:val="24"/>
-        </w:rPr>
-        <w:t>desenvolupava</w:t>
+        <w:t xml:space="preserve">durant els </w:t>
+      </w:r>
+      <w:r>
+        <w:rPr>
+          <w:sz w:val="24"/>
+          <w:szCs w:val="24"/>
+        </w:rPr>
+        <w:t>darrers mes</w:t>
+      </w:r>
+      <w:r>
+        <w:rPr>
+          <w:sz w:val="24"/>
+          <w:szCs w:val="24"/>
+        </w:rPr>
+        <w:t>os</w:t>
+      </w:r>
+      <w:r>
+        <w:rPr>
+          <w:sz w:val="24"/>
+          <w:szCs w:val="24"/>
+        </w:rPr>
+        <w:t>. De la mateixa forma, s'obria la porta a desenvolupar</w:t>
       </w:r>
       <w:r>
         <w:rPr>
@@ -973,6 +2181,13 @@
           <w:sz w:val="24"/>
           <w:szCs w:val="24"/>
         </w:rPr>
+        <w:t xml:space="preserve"> </w:t>
+      </w:r>
+      <w:r>
+        <w:rPr>
+          <w:sz w:val="24"/>
+          <w:szCs w:val="24"/>
+        </w:rPr>
         <w:t>programar una pàgina web,</w:t>
       </w:r>
       <w:r>
@@ -980,6 +2195,13 @@
           <w:sz w:val="24"/>
           <w:szCs w:val="24"/>
         </w:rPr>
+        <w:t xml:space="preserve"> </w:t>
+      </w:r>
+      <w:r>
+        <w:rPr>
+          <w:sz w:val="24"/>
+          <w:szCs w:val="24"/>
+        </w:rPr>
         <w:t>u</w:t>
       </w:r>
       <w:r>
@@ -1015,6 +2237,13 @@
           <w:sz w:val="24"/>
           <w:szCs w:val="24"/>
         </w:rPr>
+        <w:t xml:space="preserve"> </w:t>
+      </w:r>
+      <w:r>
+        <w:rPr>
+          <w:sz w:val="24"/>
+          <w:szCs w:val="24"/>
+        </w:rPr>
         <w:t>explorat</w:t>
       </w:r>
       <w:r>
@@ -1029,21 +2258,7 @@
           <w:sz w:val="24"/>
           <w:szCs w:val="24"/>
         </w:rPr>
-        <w:t xml:space="preserve">i </w:t>
-      </w:r>
-      <w:r>
-        <w:rPr>
-          <w:sz w:val="24"/>
-          <w:szCs w:val="24"/>
-        </w:rPr>
-        <w:t xml:space="preserve">que </w:t>
-      </w:r>
-      <w:r>
-        <w:rPr>
-          <w:sz w:val="24"/>
-          <w:szCs w:val="24"/>
-        </w:rPr>
-        <w:t xml:space="preserve">em feia certa gràcia. </w:t>
+        <w:t xml:space="preserve">i em feia certa gràcia. </w:t>
       </w:r>
     </w:p>
     <w:p>
@@ -1091,14 +2306,56 @@
           <w:sz w:val="24"/>
           <w:szCs w:val="24"/>
         </w:rPr>
-        <w:t>Tot i la incertessa de quin</w:t>
-      </w:r>
-      <w:r>
-        <w:rPr>
-          <w:sz w:val="24"/>
-          <w:szCs w:val="24"/>
-        </w:rPr>
-        <w:t>sseranels detalls finals del projecte en el moment de començar, l’abast dels</w:t>
+        <w:t xml:space="preserve">Tot i la </w:t>
+      </w:r>
+      <w:r>
+        <w:rPr>
+          <w:sz w:val="24"/>
+          <w:szCs w:val="24"/>
+        </w:rPr>
+        <w:t>incertesa</w:t>
+      </w:r>
+      <w:r>
+        <w:rPr>
+          <w:sz w:val="24"/>
+          <w:szCs w:val="24"/>
+        </w:rPr>
+        <w:t xml:space="preserve"> de quin</w:t>
+      </w:r>
+      <w:r>
+        <w:rPr>
+          <w:sz w:val="24"/>
+          <w:szCs w:val="24"/>
+        </w:rPr>
+        <w:t>s</w:t>
+      </w:r>
+      <w:r>
+        <w:rPr>
+          <w:sz w:val="24"/>
+          <w:szCs w:val="24"/>
+        </w:rPr>
+        <w:t xml:space="preserve"> </w:t>
+      </w:r>
+      <w:r>
+        <w:rPr>
+          <w:sz w:val="24"/>
+          <w:szCs w:val="24"/>
+        </w:rPr>
+        <w:t>seran</w:t>
+      </w:r>
+      <w:r>
+        <w:rPr>
+          <w:sz w:val="24"/>
+          <w:szCs w:val="24"/>
+        </w:rPr>
+        <w:t xml:space="preserve"> </w:t>
+      </w:r>
+      <w:r>
+        <w:rPr>
+          <w:sz w:val="24"/>
+          <w:szCs w:val="24"/>
+        </w:rPr>
+        <w:t>els detalls finals del projecte en el moment de començar, l’abast dels</w:t>
       </w:r>
       <w:r>
         <w:rPr>
@@ -1112,36 +2369,70 @@
           <w:sz w:val="24"/>
           <w:szCs w:val="24"/>
         </w:rPr>
-        <w:t xml:space="preserve"> principalssi que es troba ben marcat i definit</w:t>
-      </w:r>
-      <w:r>
-        <w:rPr>
-          <w:sz w:val="24"/>
-          <w:szCs w:val="24"/>
-        </w:rPr>
-        <w:t xml:space="preserve">. </w:t>
-      </w:r>
-    </w:p>
-    <w:p>
-      <w:pPr>
-        <w:rPr>
-          <w:sz w:val="24"/>
-          <w:szCs w:val="24"/>
-        </w:rPr>
-      </w:pPr>
-      <w:r>
-        <w:rPr>
-          <w:sz w:val="24"/>
-          <w:szCs w:val="24"/>
-        </w:rPr>
-        <w:t>Com he</w:t>
-      </w:r>
-      <w:r>
-        <w:rPr>
-          <w:sz w:val="24"/>
-          <w:szCs w:val="24"/>
-        </w:rPr>
-        <w:t>m comentat, el objectius principals</w:t>
+        <w:t xml:space="preserve"> principals</w:t>
+      </w:r>
+      <w:r>
+        <w:rPr>
+          <w:sz w:val="24"/>
+          <w:szCs w:val="24"/>
+        </w:rPr>
+        <w:t xml:space="preserve"> </w:t>
+      </w:r>
+      <w:r>
+        <w:rPr>
+          <w:sz w:val="24"/>
+          <w:szCs w:val="24"/>
+        </w:rPr>
+        <w:t>sí</w:t>
+      </w:r>
+      <w:r>
+        <w:rPr>
+          <w:sz w:val="24"/>
+          <w:szCs w:val="24"/>
+        </w:rPr>
+        <w:t xml:space="preserve"> que es troba </w:t>
+      </w:r>
+      <w:r>
+        <w:rPr>
+          <w:sz w:val="24"/>
+          <w:szCs w:val="24"/>
+        </w:rPr>
+        <w:t xml:space="preserve">ben </w:t>
+      </w:r>
+      <w:r>
+        <w:rPr>
+          <w:sz w:val="24"/>
+          <w:szCs w:val="24"/>
+        </w:rPr>
+        <w:t>marcat i definit</w:t>
+      </w:r>
+      <w:r>
+        <w:rPr>
+          <w:sz w:val="24"/>
+          <w:szCs w:val="24"/>
+        </w:rPr>
+        <w:t>. Com he</w:t>
+      </w:r>
+      <w:r>
+        <w:rPr>
+          <w:sz w:val="24"/>
+          <w:szCs w:val="24"/>
+        </w:rPr>
+        <w:t>m comentat, el</w:t>
+      </w:r>
+      <w:r>
+        <w:rPr>
+          <w:sz w:val="24"/>
+          <w:szCs w:val="24"/>
+        </w:rPr>
+        <w:t>s</w:t>
+      </w:r>
+      <w:r>
+        <w:rPr>
+          <w:sz w:val="24"/>
+          <w:szCs w:val="24"/>
+        </w:rPr>
+        <w:t xml:space="preserve"> objectius principals</w:t>
       </w:r>
       <w:r>
         <w:rPr>
@@ -1189,7 +2480,23 @@
           <w:sz w:val="24"/>
           <w:szCs w:val="24"/>
         </w:rPr>
-        <w:t>Estudi de l’API de FamilySearch</w:t>
+        <w:t xml:space="preserve">Estudi de </w:t>
+      </w:r>
+      <w:proofErr w:type="spellStart"/>
+      <w:r>
+        <w:rPr>
+          <w:sz w:val="24"/>
+          <w:szCs w:val="24"/>
+        </w:rPr>
+        <w:t>l’API</w:t>
+      </w:r>
+      <w:proofErr w:type="spellEnd"/>
+      <w:r>
+        <w:rPr>
+          <w:sz w:val="24"/>
+          <w:szCs w:val="24"/>
+        </w:rPr>
+        <w:t xml:space="preserve"> de FamilySearch</w:t>
       </w:r>
     </w:p>
     <w:p>
@@ -1256,28 +2563,58 @@
           <w:sz w:val="24"/>
           <w:szCs w:val="24"/>
         </w:rPr>
-        <w:t>Bateria de idees per servir com a futurs</w:t>
-      </w:r>
-      <w:r>
-        <w:rPr>
-          <w:sz w:val="24"/>
-          <w:szCs w:val="24"/>
-        </w:rPr>
-        <w:t xml:space="preserve"> projectes </w:t>
-      </w:r>
-      <w:r>
-        <w:rPr>
-          <w:sz w:val="24"/>
-          <w:szCs w:val="24"/>
-        </w:rPr>
-        <w:t>relacionats amb l’API de FamilySearch</w:t>
-      </w:r>
-      <w:r>
-        <w:rPr>
-          <w:sz w:val="24"/>
-          <w:szCs w:val="24"/>
-        </w:rPr>
-        <w:t xml:space="preserve"> tenint en compte les restriccions del sistema i els coneixements adquirits durant l’elaboració del projecte.</w:t>
+        <w:t>Bateria d'</w:t>
+      </w:r>
+      <w:r>
+        <w:rPr>
+          <w:sz w:val="24"/>
+          <w:szCs w:val="24"/>
+        </w:rPr>
+        <w:t xml:space="preserve">idees </w:t>
+      </w:r>
+      <w:r>
+        <w:rPr>
+          <w:sz w:val="24"/>
+          <w:szCs w:val="24"/>
+        </w:rPr>
+        <w:t>relacionade</w:t>
+      </w:r>
+      <w:r>
+        <w:rPr>
+          <w:sz w:val="24"/>
+          <w:szCs w:val="24"/>
+        </w:rPr>
+        <w:t xml:space="preserve">s amb </w:t>
+      </w:r>
+      <w:proofErr w:type="spellStart"/>
+      <w:r>
+        <w:rPr>
+          <w:sz w:val="24"/>
+          <w:szCs w:val="24"/>
+        </w:rPr>
+        <w:t>l’API</w:t>
+      </w:r>
+      <w:proofErr w:type="spellEnd"/>
+      <w:r>
+        <w:rPr>
+          <w:sz w:val="24"/>
+          <w:szCs w:val="24"/>
+        </w:rPr>
+        <w:t xml:space="preserve"> de FamilySearch</w:t>
+      </w:r>
+      <w:r>
+        <w:rPr>
+          <w:sz w:val="24"/>
+          <w:szCs w:val="24"/>
+        </w:rPr>
+        <w:t xml:space="preserve"> tenint en compte les restriccions del sistema </w:t>
+      </w:r>
+      <w:r>
+        <w:rPr>
+          <w:sz w:val="24"/>
+          <w:szCs w:val="24"/>
+        </w:rPr>
+        <w:t>i la informació disponible per servir com a futurs projectes o com a font d'inspiració.</w:t>
       </w:r>
     </w:p>
     <w:p>
@@ -1304,7 +2641,23 @@
           <w:sz w:val="24"/>
           <w:szCs w:val="24"/>
         </w:rPr>
-        <w:t xml:space="preserve">reixin de l’API de FamilySearch, n’exposin la informació disponible i ofereixin una idea bàsica de les oportunitats i complicacions que aquesta comporta. Aquest objectiu es divideix en diversos </w:t>
+        <w:t xml:space="preserve">reixin de </w:t>
+      </w:r>
+      <w:proofErr w:type="spellStart"/>
+      <w:r>
+        <w:rPr>
+          <w:sz w:val="24"/>
+          <w:szCs w:val="24"/>
+        </w:rPr>
+        <w:t>l’API</w:t>
+      </w:r>
+      <w:proofErr w:type="spellEnd"/>
+      <w:r>
+        <w:rPr>
+          <w:sz w:val="24"/>
+          <w:szCs w:val="24"/>
+        </w:rPr>
+        <w:t xml:space="preserve"> de FamilySearch, n’exposin la informació disponible i ofereixin una idea bàsica de les oportunitats i complicacions que aquesta comporta. Aquest objectiu es divideix en diversos </w:t>
       </w:r>
       <w:r>
         <w:rPr>
@@ -1338,7 +2691,14 @@
           <w:sz w:val="24"/>
           <w:szCs w:val="24"/>
         </w:rPr>
-        <w:t xml:space="preserve">Estudiar les diferents opcions disponibles per la implementació i oferir-ne els seus pros i contres. </w:t>
+        <w:t>Estudiar les diferents opcions d</w:t>
+      </w:r>
+      <w:r>
+        <w:rPr>
+          <w:sz w:val="24"/>
+          <w:szCs w:val="24"/>
+        </w:rPr>
+        <w:t>isponibles per la implementació.</w:t>
       </w:r>
     </w:p>
     <w:p>
@@ -1358,7 +2718,35 @@
           <w:sz w:val="24"/>
           <w:szCs w:val="24"/>
         </w:rPr>
-        <w:t>Escollir el tipus d’aplicació a desenvolupar i estudiar totes les tecnologies necessàries per tal de portar a terme la implementació.</w:t>
+        <w:t xml:space="preserve">Escollir el tipus d’aplicació a desenvolupar i estudiar les tecnologies necessàries </w:t>
+      </w:r>
+      <w:r>
+        <w:rPr>
+          <w:sz w:val="24"/>
+          <w:szCs w:val="24"/>
+        </w:rPr>
+        <w:t xml:space="preserve">per </w:t>
+      </w:r>
+      <w:r>
+        <w:rPr>
+          <w:sz w:val="24"/>
+          <w:szCs w:val="24"/>
+        </w:rPr>
+        <w:t>desenvolupar</w:t>
+      </w:r>
+      <w:r>
+        <w:rPr>
+          <w:sz w:val="24"/>
+          <w:szCs w:val="24"/>
+        </w:rPr>
+        <w:t xml:space="preserve"> l</w:t>
+      </w:r>
+      <w:r>
+        <w:rPr>
+          <w:sz w:val="24"/>
+          <w:szCs w:val="24"/>
+        </w:rPr>
+        <w:t>'aplicació.</w:t>
       </w:r>
     </w:p>
     <w:p>
@@ -1385,7 +2773,14 @@
           <w:sz w:val="24"/>
           <w:szCs w:val="24"/>
         </w:rPr>
-        <w:t>de l’abast i esquelet de l’aplicació, així com dels exemples que seran desenvolupats per tal d’aconseguir una visió transparent del que és possible aconseguir amb l’API.</w:t>
+        <w:t>de l’abast i esquelet de l’aplicació, així com dels exemples que seran desenvolupats</w:t>
+      </w:r>
+      <w:r>
+        <w:rPr>
+          <w:sz w:val="24"/>
+          <w:szCs w:val="24"/>
+        </w:rPr>
+        <w:t xml:space="preserve"> i definició dels requisits funcionals i no funcionals de l'aplicació.</w:t>
       </w:r>
     </w:p>
     <w:p>
@@ -1425,14 +2820,28 @@
           <w:sz w:val="24"/>
           <w:szCs w:val="24"/>
         </w:rPr>
-        <w:t>Procès de certificació i proves del sist</w:t>
-      </w:r>
-      <w:r>
-        <w:rPr>
-          <w:sz w:val="24"/>
-          <w:szCs w:val="24"/>
-        </w:rPr>
-        <w:t>ema?¿</w:t>
+        <w:t>Proc</w:t>
+      </w:r>
+      <w:r>
+        <w:rPr>
+          <w:sz w:val="24"/>
+          <w:szCs w:val="24"/>
+        </w:rPr>
+        <w:t>é</w:t>
+      </w:r>
+      <w:r>
+        <w:rPr>
+          <w:sz w:val="24"/>
+          <w:szCs w:val="24"/>
+        </w:rPr>
+        <w:t xml:space="preserve">s de certificació i proves del </w:t>
+      </w:r>
+      <w:r>
+        <w:rPr>
+          <w:sz w:val="24"/>
+          <w:szCs w:val="24"/>
+        </w:rPr>
+        <w:t>sistema.</w:t>
       </w:r>
     </w:p>
     <w:p>
@@ -1443,28 +2852,19 @@
         <w:br/>
       </w:r>
       <w:r>
-        <w:t>Aquest projecte també presenta un seguit d’objectius secundaris o més aviat, objectius motivacionals</w:t>
+        <w:t xml:space="preserve">Aquest projecte també presenta un seguit d’objectius secundaris o més aviat, objectius </w:t>
+      </w:r>
+      <w:r>
+        <w:t>personals</w:t>
       </w:r>
       <w:r>
         <w:t>,</w:t>
       </w:r>
       <w:r>
-        <w:t xml:space="preserve"> que en certa forma m’agradaria deixar plasmats en el projecte. Tot i no </w:t>
-      </w:r>
-      <w:r>
-        <w:t>representar</w:t>
-      </w:r>
-      <w:r>
-        <w:t xml:space="preserve"> un benefici especial per aquest, suposen el desenvolupament de noves habilitats personals i </w:t>
-      </w:r>
-      <w:r>
-        <w:t>ajuden a comprendre</w:t>
-      </w:r>
-      <w:r>
-        <w:t xml:space="preserve"> ce</w:t>
-      </w:r>
-      <w:r>
-        <w:t>rtes decisions presses durant el desenvolupament d'aquest</w:t>
+        <w:t xml:space="preserve"> que en certa forma m</w:t>
+      </w:r>
+      <w:r>
+        <w:t>’agradaria deixar plasmats en la memòria</w:t>
       </w:r>
       <w:r>
         <w:t>.</w:t>
@@ -1479,7 +2879,19 @@
         </w:numPr>
       </w:pPr>
       <w:r>
-        <w:t>Adquisició del coneixement bàsic de com funciona una web des de tots els seus components i estudi  d’algunes de les tecnologies més presents de forma actual en el mercat.</w:t>
+        <w:t xml:space="preserve">Adquisició del coneixement </w:t>
+      </w:r>
+      <w:r>
+        <w:t>necessari sobre el funcionament d'una pàgina web</w:t>
+      </w:r>
+      <w:r>
+        <w:t>, quins són els seu</w:t>
+      </w:r>
+      <w:r>
+        <w:t>s</w:t>
+      </w:r>
+      <w:r>
+        <w:t xml:space="preserve"> components principals i com interactuen.</w:t>
       </w:r>
     </w:p>
     <w:p>
@@ -1491,7 +2903,13 @@
         </w:numPr>
       </w:pPr>
       <w:r>
-        <w:t>Aplicació dels coneixements d’usabilitat i experiència d’usuari adquirits durant l’etapa d’interí.</w:t>
+        <w:t xml:space="preserve">Estudi d'algunes </w:t>
+      </w:r>
+      <w:r>
+        <w:t xml:space="preserve">de les tecnologies més </w:t>
+      </w:r>
+      <w:r>
+        <w:t>usades en el mercat actualment.</w:t>
       </w:r>
     </w:p>
     <w:p>
@@ -1503,10 +2921,50 @@
         </w:numPr>
       </w:pPr>
       <w:r>
-        <w:t xml:space="preserve">Aprenentatge del llenguatge de maquetació de text LaTeX per tal de formatar articles i documents </w:t>
-      </w:r>
-      <w:r>
-        <w:t>de caire tècnic.</w:t>
+        <w:t xml:space="preserve">Aplicació </w:t>
+      </w:r>
+      <w:r>
+        <w:t xml:space="preserve">bàsica </w:t>
+      </w:r>
+      <w:r>
+        <w:t xml:space="preserve">dels coneixements </w:t>
+      </w:r>
+      <w:proofErr w:type="spellStart"/>
+      <w:r>
+        <w:t>d’usabilitat</w:t>
+      </w:r>
+      <w:proofErr w:type="spellEnd"/>
+      <w:r>
+        <w:t xml:space="preserve"> i experiència d’usuari adquirits durant l’etapa d’interí.</w:t>
+      </w:r>
+    </w:p>
+    <w:p>
+      <w:pPr>
+        <w:pStyle w:val="Prrafodelista"/>
+        <w:numPr>
+          <w:ilvl w:val="0"/>
+          <w:numId w:val="2"/>
+        </w:numPr>
+      </w:pPr>
+      <w:r>
+        <w:t xml:space="preserve">Aprenentatge del llenguatge de maquetació de text </w:t>
+      </w:r>
+      <w:proofErr w:type="spellStart"/>
+      <w:r>
+        <w:t>LaTeX</w:t>
+      </w:r>
+      <w:proofErr w:type="spellEnd"/>
+      <w:r>
+        <w:t xml:space="preserve"> per tal de formatar articles i documents </w:t>
+      </w:r>
+      <w:r>
+        <w:t xml:space="preserve">de </w:t>
+      </w:r>
+      <w:r>
+        <w:t>caràcter</w:t>
+      </w:r>
+      <w:r>
+        <w:t xml:space="preserve"> tècnic.</w:t>
       </w:r>
     </w:p>
     <w:p>
@@ -1529,6 +2987,14 @@
       </w:r>
     </w:p>
     <w:p>
+      <w:r>
+        <w:t xml:space="preserve">L'objectiu d'aquest apartat de la memòria és presentar les diferents planificacions que s'han portat </w:t>
+      </w:r>
+      <w:r>
+        <w:t>a terme per encarar el projecte en cada una de les convocatòries matriculades.</w:t>
+      </w:r>
+    </w:p>
+    <w:p>
       <w:pPr>
         <w:rPr>
           <w:b/>
@@ -1549,13 +3015,28 @@
     </w:p>
     <w:p>
       <w:r>
-        <w:t xml:space="preserve">Aquest projecte es va matricular per primer cop al Febrer del 2014 amb la </w:t>
+        <w:t xml:space="preserve">Aquest projecte </w:t>
+      </w:r>
+      <w:r>
+        <w:t xml:space="preserve">va ser matriculat per primera vegada al Febrer del 2014 amb la </w:t>
       </w:r>
       <w:r>
         <w:t>intenció</w:t>
       </w:r>
       <w:r>
-        <w:t xml:space="preserve"> de presentar-lo com a molt tard a principis de juliol del mateix any. La idea inicial era aprofitar </w:t>
+        <w:t xml:space="preserve"> de presentar-lo com </w:t>
+      </w:r>
+      <w:r>
+        <w:t xml:space="preserve">a </w:t>
+      </w:r>
+      <w:r>
+        <w:t>princip</w:t>
+      </w:r>
+      <w:r>
+        <w:t xml:space="preserve">is de juliol del mateix any. La </w:t>
+      </w:r>
+      <w:r>
+        <w:t xml:space="preserve">idea inicial era aprofitar </w:t>
       </w:r>
       <w:r>
         <w:t>el mes de gener</w:t>
@@ -1587,19 +3068,46 @@
     </w:p>
     <w:p>
       <w:r>
-        <w:t xml:space="preserve">Al Març del 2014 vaig començar a treballar a jornada complerta i el projecte va deixar d’avançar com s’esperava. Es van </w:t>
+        <w:t xml:space="preserve">Al </w:t>
+      </w:r>
+      <w:r>
+        <w:t>m</w:t>
+      </w:r>
+      <w:r>
+        <w:t>arç del 2014 vaig comença</w:t>
+      </w:r>
+      <w:r>
+        <w:t>r a treballar a jornada complet</w:t>
+      </w:r>
+      <w:r>
+        <w:t>a i el projecte va deixar d’avançar</w:t>
+      </w:r>
+      <w:r>
+        <w:t xml:space="preserve"> a la velocitat esperada</w:t>
+      </w:r>
+      <w:r>
+        <w:t xml:space="preserve">. Es van </w:t>
       </w:r>
       <w:r>
         <w:t>començar a patir</w:t>
       </w:r>
       <w:r>
-        <w:t xml:space="preserve"> forts endarreriments sobre la planificació original fins al punt de que el projecte va </w:t>
+        <w:t xml:space="preserve"> forts endarreriments sobre la planificació original fins al punt que el projecte va</w:t>
+      </w:r>
+      <w:r>
+        <w:t xml:space="preserve"> quedar</w:t>
+      </w:r>
+      <w:r>
+        <w:t xml:space="preserve"> </w:t>
       </w:r>
       <w:r>
         <w:t>completament aturat</w:t>
       </w:r>
       <w:r>
-        <w:t>. La figura ____ mostra en línees generals la planificació que</w:t>
+        <w:t>. La figura ____ mostra en líni</w:t>
+      </w:r>
+      <w:r>
+        <w:t>es generals la planificació que</w:t>
       </w:r>
       <w:r>
         <w:t xml:space="preserve"> s’hagués volgut portar a terme en cas de normalitat i </w:t>
@@ -1612,6 +3120,11 @@
       </w:r>
     </w:p>
     <w:p>
+      <w:r>
+        <w:t>[]</w:t>
+      </w:r>
+    </w:p>
+    <w:p>
       <w:pPr>
         <w:rPr>
           <w:u w:val="single"/>
@@ -1621,10 +3134,19 @@
         <w:t>L</w:t>
       </w:r>
       <w:r>
-        <w:t xml:space="preserve">a falta de temps per realitzar un projecte acceptable </w:t>
-      </w:r>
-      <w:r>
-        <w:t>conjuntament amb</w:t>
+        <w:t>a falta de temps per realitzar un projecte acceptable</w:t>
+      </w:r>
+      <w:r>
+        <w:t>,</w:t>
+      </w:r>
+      <w:r>
+        <w:t xml:space="preserve"> </w:t>
+      </w:r>
+      <w:r>
+        <w:t>conjuntament</w:t>
+      </w:r>
+      <w:r>
+        <w:t>, a</w:t>
       </w:r>
       <w:r>
         <w:t xml:space="preserve"> la poca capacitat de maniobra </w:t>
@@ -1648,7 +3170,13 @@
         <w:t xml:space="preserve"> de Març i Juliol</w:t>
       </w:r>
       <w:r>
-        <w:t xml:space="preserve"> va provocar que es descartés la possibilitat de presentar el projecte durant la convocatòria prevista.</w:t>
+        <w:t>,</w:t>
+      </w:r>
+      <w:r>
+        <w:t xml:space="preserve"> va provocar que es descartés la possibilitat de presentar el projecte durant la convocatòria pre</w:t>
+      </w:r>
+      <w:r>
+        <w:t>vista inicialment.</w:t>
       </w:r>
       <w:r>
         <w:br/>
@@ -1664,12 +3192,42 @@
         <w:rPr>
           <w:b/>
         </w:rPr>
-        <w:t>Planificació Febrer del 2016 – Septembre 2016</w:t>
-      </w:r>
-    </w:p>
-    <w:p>
-      <w:r>
-        <w:t xml:space="preserve">A  consequencia de l’extinció del pla d’enginyeries 2003 el projecte es torna a matricular al Febrer del 2016 </w:t>
+        <w:t xml:space="preserve">Planificació Febrer del 2016 – </w:t>
+      </w:r>
+      <w:r>
+        <w:rPr>
+          <w:b/>
+        </w:rPr>
+        <w:t>Setembre</w:t>
+      </w:r>
+      <w:r>
+        <w:rPr>
+          <w:b/>
+        </w:rPr>
+        <w:t xml:space="preserve"> 2016</w:t>
+      </w:r>
+    </w:p>
+    <w:p>
+      <w:r>
+        <w:t xml:space="preserve">A  </w:t>
+      </w:r>
+      <w:r>
+        <w:t>conseqüència</w:t>
+      </w:r>
+      <w:r>
+        <w:t xml:space="preserve"> de l’extinció del pla d’enginyeries 2003</w:t>
+      </w:r>
+      <w:r>
+        <w:t>,</w:t>
+      </w:r>
+      <w:r>
+        <w:t xml:space="preserve"> el projecte es torna a matricular al Febrer del 2016</w:t>
+      </w:r>
+      <w:r>
+        <w:t>,</w:t>
+      </w:r>
+      <w:r>
+        <w:t xml:space="preserve"> </w:t>
       </w:r>
       <w:r>
         <w:t>tenint en consideració que s'hauria de començar</w:t>
@@ -1680,7 +3238,13 @@
     </w:p>
     <w:p>
       <w:r>
-        <w:t>Donada la diferencia de temps entre la</w:t>
+        <w:t>Donada la difer</w:t>
+      </w:r>
+      <w:r>
+        <w:t>è</w:t>
+      </w:r>
+      <w:r>
+        <w:t>ncia de temps entre la</w:t>
       </w:r>
       <w:r>
         <w:t xml:space="preserve"> primera inscripció i la segona,</w:t>
@@ -1694,15 +3258,7 @@
       </w:r>
       <w:proofErr w:type="spellEnd"/>
       <w:r>
-        <w:t xml:space="preserve"> de </w:t>
-      </w:r>
-      <w:proofErr w:type="spellStart"/>
-      <w:r>
-        <w:t>FamilySearch</w:t>
-      </w:r>
-      <w:proofErr w:type="spellEnd"/>
-      <w:r>
-        <w:t xml:space="preserve"> </w:t>
+        <w:t xml:space="preserve"> de FamilySearch </w:t>
       </w:r>
       <w:r>
         <w:t>s'havia vist</w:t>
@@ -1714,13 +3270,28 @@
         <w:t>canvis</w:t>
       </w:r>
       <w:r>
-        <w:t xml:space="preserve"> i la major part del material estudiat i coneixements tècnics adquirits que</w:t>
-      </w:r>
-      <w:r>
-        <w:t>daben completament</w:t>
-      </w:r>
-      <w:r>
-        <w:t xml:space="preserve"> deprecats. </w:t>
+        <w:t xml:space="preserve"> i la major part del material estudiat i coneixements tècnics adquirits</w:t>
+      </w:r>
+      <w:r>
+        <w:t xml:space="preserve"> fa dos anys,</w:t>
+      </w:r>
+      <w:r>
+        <w:t xml:space="preserve"> </w:t>
+      </w:r>
+      <w:r>
+        <w:t>quedaven</w:t>
+      </w:r>
+      <w:r>
+        <w:t xml:space="preserve"> completament</w:t>
+      </w:r>
+      <w:r>
+        <w:t xml:space="preserve"> </w:t>
+      </w:r>
+      <w:r>
+        <w:t>antiquats</w:t>
+      </w:r>
+      <w:r>
+        <w:t xml:space="preserve">. </w:t>
       </w:r>
     </w:p>
     <w:p>
@@ -1728,7 +3299,13 @@
         <w:t>A</w:t>
       </w:r>
       <w:r>
-        <w:t xml:space="preserve"> pessar </w:t>
+        <w:t xml:space="preserve"> </w:t>
+      </w:r>
+      <w:r>
+        <w:t>pesar</w:t>
+      </w:r>
+      <w:r>
+        <w:t xml:space="preserve"> </w:t>
       </w:r>
       <w:r>
         <w:t xml:space="preserve">de matricular el projecte a </w:t>
@@ -1761,6 +3338,9 @@
         <w:t>extraordinària</w:t>
       </w:r>
       <w:r>
+        <w:t>,</w:t>
+      </w:r>
+      <w:r>
         <w:t xml:space="preserve"> que</w:t>
       </w:r>
       <w:r>
@@ -1770,7 +3350,13 @@
         <w:t xml:space="preserve">permetia </w:t>
       </w:r>
       <w:r>
-        <w:t>estendre el període d'entrega fins a finals de setembre la</w:t>
+        <w:t>estendre el període d'entrega fins a finals de setembre</w:t>
+      </w:r>
+      <w:r>
+        <w:t>,</w:t>
+      </w:r>
+      <w:r>
+        <w:t xml:space="preserve"> la</w:t>
       </w:r>
       <w:r>
         <w:t xml:space="preserve"> </w:t>
@@ -1788,16 +3374,7 @@
         <w:t xml:space="preserve"> el projecte </w:t>
       </w:r>
       <w:r>
-        <w:t>es veia ampliada</w:t>
-      </w:r>
-      <w:r>
-        <w:t xml:space="preserve"> </w:t>
-      </w:r>
-      <w:r>
-        <w:t>a</w:t>
-      </w:r>
-      <w:r>
-        <w:t xml:space="preserve">ls cinc o sis messos. </w:t>
+        <w:t>rondava els cinc o sis mesos.</w:t>
       </w:r>
     </w:p>
     <w:p>
@@ -1826,13 +3403,28 @@
         <w:t>conseqüència</w:t>
       </w:r>
       <w:r>
+        <w:t>,</w:t>
+      </w:r>
+      <w:r>
         <w:t xml:space="preserve"> </w:t>
       </w:r>
       <w:r>
         <w:t xml:space="preserve">realitzar una bona </w:t>
       </w:r>
       <w:r>
-        <w:t xml:space="preserve">planificació es convertia en un requisit indispensable de cara a esquivar els problemes que van </w:t>
+        <w:t xml:space="preserve">planificació </w:t>
+      </w:r>
+      <w:r>
+        <w:t>era essencial si es volien</w:t>
+      </w:r>
+      <w:r>
+        <w:t xml:space="preserve"> </w:t>
+      </w:r>
+      <w:r>
+        <w:t xml:space="preserve">evitar els mateixos </w:t>
+      </w:r>
+      <w:r>
+        <w:t xml:space="preserve">problemes que van </w:t>
       </w:r>
       <w:r>
         <w:t>provocar</w:t>
@@ -1849,7 +3441,37 @@
     </w:p>
     <w:p>
       <w:r>
-        <w:t>Tant la figura ____ com les seccions que segueixen a continuació expliquem com es va planificar i executar la feina entre els mesos d'abril i setembre.</w:t>
+        <w:t xml:space="preserve">Tant </w:t>
+      </w:r>
+      <w:r>
+        <w:t xml:space="preserve">en </w:t>
+      </w:r>
+      <w:r>
+        <w:t xml:space="preserve">la figura </w:t>
+      </w:r>
+      <w:r>
+        <w:t xml:space="preserve">[], </w:t>
+      </w:r>
+      <w:r>
+        <w:t xml:space="preserve">com </w:t>
+      </w:r>
+      <w:r>
+        <w:t xml:space="preserve">en </w:t>
+      </w:r>
+      <w:r>
+        <w:t>les seccions que segueixen a continuació</w:t>
+      </w:r>
+      <w:r>
+        <w:t>,</w:t>
+      </w:r>
+      <w:r>
+        <w:t xml:space="preserve"> expliquem com es va </w:t>
+      </w:r>
+      <w:r>
+        <w:t xml:space="preserve">ser planificada i executada la feina </w:t>
+      </w:r>
+      <w:r>
+        <w:t>entre els mesos d'abril i setembre.</w:t>
       </w:r>
     </w:p>
     <w:p/>
@@ -1859,7 +3481,6 @@
         <w:rPr>
           <w:b/>
         </w:rPr>
-        <w:lastRenderedPageBreak/>
         <w:t>Segona</w:t>
       </w:r>
       <w:r>
@@ -1893,7 +3514,10 @@
         <w:br/>
       </w:r>
       <w:r>
-        <w:t xml:space="preserve">Primer estudi superficial </w:t>
+        <w:t>En aquest petit període de temps es va realitzar el p</w:t>
+      </w:r>
+      <w:r>
+        <w:t xml:space="preserve">rimer estudi superficial </w:t>
       </w:r>
       <w:r>
         <w:t xml:space="preserve">sobre </w:t>
@@ -1904,163 +3528,218 @@
       </w:r>
       <w:proofErr w:type="spellEnd"/>
       <w:r>
-        <w:t xml:space="preserve"> de </w:t>
+        <w:t xml:space="preserve"> de FamilySearch </w:t>
+      </w:r>
+      <w:r>
+        <w:t xml:space="preserve">amb </w:t>
+      </w:r>
+      <w:r>
+        <w:t xml:space="preserve">la finalitat </w:t>
+      </w:r>
+      <w:r>
+        <w:t>d’</w:t>
+      </w:r>
+      <w:r>
+        <w:t xml:space="preserve">observar quins canvis </w:t>
+      </w:r>
+      <w:r>
+        <w:t>s'havien</w:t>
+      </w:r>
+      <w:r>
+        <w:t xml:space="preserve"> produït durant els </w:t>
+      </w:r>
+      <w:r>
+        <w:t>darrers</w:t>
+      </w:r>
+      <w:r>
+        <w:t xml:space="preserve"> dos</w:t>
+      </w:r>
+      <w:r>
+        <w:t xml:space="preserve"> anys</w:t>
+      </w:r>
+      <w:r>
+        <w:t xml:space="preserve"> i com aquests podien afectar o modificar la proposta inicial inscrita </w:t>
+      </w:r>
+      <w:r>
+        <w:t>del projecte.</w:t>
+      </w:r>
+    </w:p>
+    <w:p>
+      <w:r>
+        <w:t xml:space="preserve">L'objectiu d'aquesta repassada ràpida era la de proporcionar una visió global sobre </w:t>
+      </w:r>
+      <w:r>
+        <w:t>certes</w:t>
+      </w:r>
+      <w:r>
+        <w:t xml:space="preserve"> </w:t>
+      </w:r>
+      <w:r>
+        <w:t>limitacions</w:t>
+      </w:r>
+      <w:r>
+        <w:t xml:space="preserve"> que </w:t>
+      </w:r>
+      <w:r>
+        <w:t xml:space="preserve">podrien afectar </w:t>
+      </w:r>
+      <w:r>
+        <w:t>e</w:t>
+      </w:r>
+      <w:r>
+        <w:t>l desenvolupament del projecte</w:t>
+      </w:r>
+      <w:r>
+        <w:t xml:space="preserve"> i ens permetés </w:t>
+      </w:r>
+      <w:r>
+        <w:t>elaborar</w:t>
+      </w:r>
+      <w:r>
+        <w:t xml:space="preserve"> una planificació coherent </w:t>
+      </w:r>
+      <w:r>
+        <w:t>de com afrontar i estructurar la feina a realitzar.</w:t>
+      </w:r>
+    </w:p>
+    <w:p>
+      <w:pPr>
+        <w:rPr>
+          <w:b/>
+        </w:rPr>
+      </w:pPr>
+      <w:r>
+        <w:br/>
+      </w:r>
+      <w:r>
+        <w:rPr>
+          <w:b/>
+        </w:rPr>
+        <w:t>Primera quinzena d’</w:t>
+      </w:r>
+      <w:r>
+        <w:rPr>
+          <w:b/>
+        </w:rPr>
+        <w:t>abril.</w:t>
+      </w:r>
+    </w:p>
+    <w:p>
+      <w:r>
+        <w:t xml:space="preserve">Tot i que </w:t>
+      </w:r>
+      <w:r>
+        <w:t xml:space="preserve">l’estudi </w:t>
+      </w:r>
+      <w:r>
+        <w:t>sobre</w:t>
+      </w:r>
+      <w:r>
+        <w:t xml:space="preserve"> la informació disponible </w:t>
+      </w:r>
+      <w:r>
+        <w:t xml:space="preserve">a través de </w:t>
       </w:r>
       <w:proofErr w:type="spellStart"/>
       <w:r>
-        <w:t>FamilySearch</w:t>
+        <w:t>l’API</w:t>
       </w:r>
       <w:proofErr w:type="spellEnd"/>
       <w:r>
-        <w:t xml:space="preserve"> </w:t>
-      </w:r>
-      <w:r>
-        <w:t xml:space="preserve">amb </w:t>
-      </w:r>
-      <w:r>
-        <w:t xml:space="preserve">la finalitat </w:t>
-      </w:r>
-      <w:r>
-        <w:t>d’</w:t>
-      </w:r>
-      <w:r>
-        <w:t xml:space="preserve">observar quins canvis s’havien produït durant els </w:t>
-      </w:r>
-      <w:r>
-        <w:t>darrers</w:t>
-      </w:r>
-      <w:r>
-        <w:t xml:space="preserve"> dos</w:t>
-      </w:r>
-      <w:r>
-        <w:t xml:space="preserve"> anys</w:t>
-      </w:r>
-      <w:r>
-        <w:t xml:space="preserve"> i com aquests podien afectar o modificar la proposta inicial inscrita amb el projecte.</w:t>
-      </w:r>
-    </w:p>
-    <w:p>
-      <w:r>
-        <w:t xml:space="preserve">L'objectiu d'aquesta repassada ràpida sobre </w:t>
+        <w:t xml:space="preserve"> es trobava</w:t>
+      </w:r>
+      <w:r>
+        <w:t xml:space="preserve"> en els seus inicis e</w:t>
+      </w:r>
+      <w:r>
+        <w:t>s va aprofitar aq</w:t>
+      </w:r>
+      <w:r>
+        <w:t xml:space="preserve">uesta quinzena per decidir </w:t>
+      </w:r>
+      <w:r>
+        <w:t>quina mena</w:t>
+      </w:r>
+      <w:r>
+        <w:t xml:space="preserve"> d’aplicació </w:t>
+      </w:r>
+      <w:r>
+        <w:t>volíem implementar</w:t>
+      </w:r>
+      <w:r>
+        <w:t>. Aquesta decisió obri</w:t>
+      </w:r>
+      <w:r>
+        <w:t>ria pas a la recerca i estudi sobre</w:t>
+      </w:r>
+      <w:r>
+        <w:t xml:space="preserve"> </w:t>
+      </w:r>
+      <w:r>
+        <w:t>quines</w:t>
+      </w:r>
+      <w:r>
+        <w:t xml:space="preserve"> tecnologies</w:t>
+      </w:r>
+      <w:r>
+        <w:t xml:space="preserve"> serien més</w:t>
+      </w:r>
+      <w:r>
+        <w:t xml:space="preserve"> adie</w:t>
+      </w:r>
+      <w:r>
+        <w:t>nts de cara a la implementació dels exem</w:t>
+      </w:r>
+      <w:r>
+        <w:t xml:space="preserve">ples i les comunicacions amb </w:t>
       </w:r>
       <w:proofErr w:type="spellStart"/>
       <w:r>
-        <w:t>l'API</w:t>
+        <w:t>l'</w:t>
+      </w:r>
+      <w:r>
+        <w:t>API</w:t>
       </w:r>
       <w:proofErr w:type="spellEnd"/>
       <w:r>
-        <w:t xml:space="preserve"> era la de proporcionar una visió global sobre els límits que podria arribar a tenir el projecte i ens permetés p</w:t>
-      </w:r>
-      <w:r>
-        <w:t xml:space="preserve">lantejar una planificació coherent </w:t>
-      </w:r>
-      <w:r>
-        <w:t>de com organitzar les diferents fases del projecte.</w:t>
-      </w:r>
-    </w:p>
-    <w:p>
-      <w:pPr>
-        <w:rPr>
-          <w:b/>
-        </w:rPr>
-      </w:pPr>
-      <w:r>
-        <w:br/>
-      </w:r>
-      <w:r>
-        <w:rPr>
-          <w:b/>
-        </w:rPr>
-        <w:t>Primera quinzena d’</w:t>
-      </w:r>
-      <w:r>
-        <w:rPr>
-          <w:b/>
-        </w:rPr>
-        <w:t>abril.</w:t>
-      </w:r>
-    </w:p>
-    <w:p>
-      <w:r>
-        <w:t xml:space="preserve">A pessar de que l’estudi </w:t>
-      </w:r>
-      <w:r>
-        <w:t>sobre</w:t>
-      </w:r>
-      <w:r>
-        <w:t xml:space="preserve"> la informació disponible </w:t>
-      </w:r>
-      <w:r>
-        <w:t>a través de l’API es trobava</w:t>
-      </w:r>
-      <w:r>
-        <w:t xml:space="preserve"> en els seus inicis és va aprofitar aq</w:t>
-      </w:r>
-      <w:r>
-        <w:t xml:space="preserve">uesta quinzena per decidir </w:t>
-      </w:r>
-      <w:r>
-        <w:t>quina mena</w:t>
-      </w:r>
-      <w:r>
-        <w:t xml:space="preserve"> d’aplicació es volia implementar. Aquesta decisió obriria pas a la recerca i estudi de </w:t>
-      </w:r>
-      <w:r>
-        <w:t>quines</w:t>
-      </w:r>
-      <w:r>
-        <w:t xml:space="preserve"> tecnologies</w:t>
-      </w:r>
-      <w:r>
-        <w:t xml:space="preserve"> serien les més</w:t>
-      </w:r>
-      <w:r>
-        <w:t xml:space="preserve"> adie</w:t>
-      </w:r>
-      <w:r>
-        <w:t xml:space="preserve">nts de cara a la implementació dels exemples i les comunicacions amb la API de </w:t>
+        <w:t xml:space="preserve"> de FamilySearch.</w:t>
+      </w:r>
+    </w:p>
+    <w:p>
+      <w:r>
+        <w:t xml:space="preserve">També </w:t>
+      </w:r>
+      <w:r>
+        <w:t>s'aprofitaria</w:t>
+      </w:r>
+      <w:r>
+        <w:t xml:space="preserve"> aquest</w:t>
+      </w:r>
+      <w:r>
+        <w:t>a quinzena per familiaritzant-nos</w:t>
+      </w:r>
+      <w:r>
+        <w:t xml:space="preserve"> amb la diferent </w:t>
+      </w:r>
+      <w:r>
+        <w:t>documentació</w:t>
+      </w:r>
+      <w:r>
+        <w:t xml:space="preserve"> disponible</w:t>
+      </w:r>
+      <w:r>
+        <w:t xml:space="preserve"> sobre </w:t>
       </w:r>
       <w:proofErr w:type="spellStart"/>
       <w:r>
-        <w:t>FamilySearch</w:t>
+        <w:t>l'</w:t>
+      </w:r>
+      <w:r>
+        <w:t>API</w:t>
       </w:r>
       <w:proofErr w:type="spellEnd"/>
       <w:r>
-        <w:t>.</w:t>
-      </w:r>
-    </w:p>
-    <w:p>
-      <w:r>
-        <w:t xml:space="preserve">També </w:t>
-      </w:r>
-      <w:r>
-        <w:t>s'aprofitaria</w:t>
-      </w:r>
-      <w:r>
-        <w:t xml:space="preserve"> aquest</w:t>
-      </w:r>
-      <w:r>
-        <w:t>a quinzena per familiaritzant-nos</w:t>
-      </w:r>
-      <w:r>
-        <w:t xml:space="preserve"> amb la diferent </w:t>
-      </w:r>
-      <w:r>
-        <w:t>documentació</w:t>
-      </w:r>
-      <w:r>
-        <w:t xml:space="preserve"> disponible</w:t>
-      </w:r>
-      <w:r>
-        <w:t xml:space="preserve"> sobre la API de </w:t>
-      </w:r>
-      <w:proofErr w:type="spellStart"/>
-      <w:r>
-        <w:t>FamilySearch</w:t>
-      </w:r>
-      <w:proofErr w:type="spellEnd"/>
-      <w:r>
-        <w:t xml:space="preserve"> </w:t>
+        <w:t xml:space="preserve"> de FamilySearch </w:t>
       </w:r>
       <w:r>
         <w:t>i plantejar</w:t>
@@ -2217,133 +3896,158 @@
       <w:r>
         <w:t xml:space="preserve"> </w:t>
       </w:r>
+      <w:r>
+        <w:lastRenderedPageBreak/>
+        <w:t xml:space="preserve">FamilySearch i quins no. </w:t>
+      </w:r>
+      <w:r>
+        <w:t>Aquest exercici ens ajudaria a</w:t>
+      </w:r>
+      <w:r>
+        <w:t xml:space="preserve"> comprendre</w:t>
+      </w:r>
+      <w:r>
+        <w:t xml:space="preserve"> </w:t>
+      </w:r>
+      <w:r>
+        <w:t xml:space="preserve">quins exemples tindria més sentit implementar per tal de demostrar millor la potencialitat de </w:t>
+      </w:r>
       <w:proofErr w:type="spellStart"/>
       <w:r>
-        <w:t>FamilySearch</w:t>
+        <w:t>l'API</w:t>
       </w:r>
       <w:proofErr w:type="spellEnd"/>
       <w:r>
-        <w:t xml:space="preserve"> i quins no. </w:t>
-      </w:r>
-      <w:r>
-        <w:t>Aquest exercici ens ajudaria a</w:t>
-      </w:r>
-      <w:r>
-        <w:t xml:space="preserve"> comprendre</w:t>
-      </w:r>
-      <w:r>
-        <w:t xml:space="preserve"> </w:t>
-      </w:r>
-      <w:r>
-        <w:t xml:space="preserve">quins exemples tindria més sentit implementar per tal de demostrar millor la potencialitat de </w:t>
+        <w:t xml:space="preserve">. </w:t>
+      </w:r>
+    </w:p>
+    <w:p/>
+    <w:p>
+      <w:pPr>
+        <w:rPr>
+          <w:b/>
+        </w:rPr>
+      </w:pPr>
+      <w:r>
+        <w:rPr>
+          <w:b/>
+        </w:rPr>
+        <w:t>Mes</w:t>
+      </w:r>
+      <w:r>
+        <w:rPr>
+          <w:b/>
+        </w:rPr>
+        <w:t>os de juny i juliol</w:t>
+      </w:r>
+    </w:p>
+    <w:p>
+      <w:r>
+        <w:t>Gairebé tot l</w:t>
+      </w:r>
+      <w:r>
+        <w:t xml:space="preserve">’esforç durant aquests dos </w:t>
+      </w:r>
+      <w:r>
+        <w:t>mesos</w:t>
+      </w:r>
+      <w:r>
+        <w:t xml:space="preserve"> </w:t>
+      </w:r>
+      <w:r>
+        <w:t>es concentraria en</w:t>
+      </w:r>
+      <w:r>
+        <w:t xml:space="preserve"> la implementació de l’aplicació web. </w:t>
+      </w:r>
+    </w:p>
+    <w:p>
+      <w:r>
+        <w:t>Es va decidir prior</w:t>
+      </w:r>
+      <w:r>
+        <w:t>itzar aquesta tasca per sobre d'un e</w:t>
+      </w:r>
+      <w:r>
+        <w:t>studi més</w:t>
+      </w:r>
+      <w:r>
+        <w:t xml:space="preserve"> teòric de </w:t>
       </w:r>
       <w:proofErr w:type="spellStart"/>
       <w:r>
-        <w:t>l'API</w:t>
+        <w:t>l'</w:t>
+      </w:r>
+      <w:r>
+        <w:t>API</w:t>
       </w:r>
       <w:proofErr w:type="spellEnd"/>
       <w:r>
-        <w:t xml:space="preserve">. </w:t>
-      </w:r>
-    </w:p>
-    <w:p/>
-    <w:p>
-      <w:pPr>
-        <w:rPr>
-          <w:b/>
-        </w:rPr>
-      </w:pPr>
-      <w:r>
-        <w:rPr>
-          <w:b/>
-        </w:rPr>
-        <w:lastRenderedPageBreak/>
-        <w:t>Messos de juny i juliol</w:t>
-      </w:r>
-    </w:p>
-    <w:p>
-      <w:r>
-        <w:t>Gairebé tot l</w:t>
-      </w:r>
-      <w:r>
-        <w:t xml:space="preserve">’esforç durant aquests dos </w:t>
-      </w:r>
-      <w:r>
-        <w:t>mesos</w:t>
-      </w:r>
-      <w:r>
-        <w:t xml:space="preserve"> </w:t>
-      </w:r>
-      <w:r>
-        <w:t>es concentraria en</w:t>
-      </w:r>
-      <w:r>
-        <w:t xml:space="preserve"> la implementació de l’aplicació web. </w:t>
-      </w:r>
-    </w:p>
-    <w:p>
-      <w:r>
-        <w:t>Es va decidir prior</w:t>
-      </w:r>
-      <w:r>
-        <w:t>itzar aquesta tasca per sobre d'un e</w:t>
-      </w:r>
-      <w:r>
-        <w:t>studi més</w:t>
-      </w:r>
-      <w:r>
-        <w:t xml:space="preserve"> teòric de </w:t>
+        <w:t xml:space="preserve"> </w:t>
+      </w:r>
+      <w:r>
+        <w:t>pel simple fet que desenvolupar</w:t>
+      </w:r>
+      <w:r>
+        <w:t xml:space="preserve"> l’aplicació ens ajudaria a comprendre</w:t>
+      </w:r>
+      <w:r>
+        <w:t xml:space="preserve"> de forma més concisa</w:t>
+      </w:r>
+      <w:r>
+        <w:t xml:space="preserve"> </w:t>
+      </w:r>
+      <w:r>
+        <w:t>tant l</w:t>
+      </w:r>
+      <w:r>
+        <w:t xml:space="preserve">a informació disponible </w:t>
+      </w:r>
+      <w:r>
+        <w:t xml:space="preserve">com les diferents </w:t>
+      </w:r>
+      <w:r>
+        <w:t>relacions entre els objectes</w:t>
+      </w:r>
+      <w:r>
+        <w:t xml:space="preserve"> emmagatzemats.</w:t>
+      </w:r>
+    </w:p>
+    <w:p>
+      <w:r>
+        <w:t xml:space="preserve"> </w:t>
+      </w:r>
+      <w:r>
+        <w:t xml:space="preserve">Al mateix temps, el fet d’acabar l’aplicació el més aviat possible ens donava la </w:t>
       </w:r>
       <w:proofErr w:type="spellStart"/>
       <w:r>
-        <w:t>l'</w:t>
-      </w:r>
-      <w:r>
-        <w:t>API</w:t>
+        <w:t>possbilitat</w:t>
       </w:r>
       <w:proofErr w:type="spellEnd"/>
       <w:r>
-        <w:t xml:space="preserve"> </w:t>
-      </w:r>
-      <w:r>
-        <w:t>pel simple fet que desenvolupar</w:t>
-      </w:r>
-      <w:r>
-        <w:t xml:space="preserve"> l’aplicació ens ajudaria a comprendre</w:t>
-      </w:r>
-      <w:r>
-        <w:t xml:space="preserve"> de forma més concisa</w:t>
-      </w:r>
-      <w:r>
-        <w:t xml:space="preserve"> </w:t>
-      </w:r>
-      <w:r>
-        <w:t>tant l</w:t>
-      </w:r>
-      <w:r>
-        <w:t xml:space="preserve">a informació disponible </w:t>
-      </w:r>
-      <w:r>
-        <w:t xml:space="preserve">com les diferents </w:t>
-      </w:r>
-      <w:r>
-        <w:t>relacions entre els objectes</w:t>
-      </w:r>
-      <w:r>
-        <w:t xml:space="preserve"> emmagatzemats.</w:t>
-      </w:r>
-    </w:p>
-    <w:p>
-      <w:r>
-        <w:t xml:space="preserve"> </w:t>
-      </w:r>
-      <w:r>
-        <w:t>Al mateix temps, el fet d’acabar l’aplicació el més aviat possible ens donava la possbilitat d’aplicar pel procès de car</w:t>
+        <w:t xml:space="preserve"> d’aplicar pel </w:t>
+      </w:r>
+      <w:proofErr w:type="spellStart"/>
+      <w:r>
+        <w:t>procès</w:t>
+      </w:r>
+      <w:proofErr w:type="spellEnd"/>
+      <w:r>
+        <w:t xml:space="preserve"> de </w:t>
+      </w:r>
+      <w:proofErr w:type="spellStart"/>
+      <w:r>
+        <w:t>car</w:t>
       </w:r>
       <w:bookmarkStart w:id="0" w:name="_GoBack"/>
       <w:bookmarkEnd w:id="0"/>
       <w:r>
-        <w:t xml:space="preserve">tificació </w:t>
+        <w:t>tificació</w:t>
+      </w:r>
+      <w:proofErr w:type="spellEnd"/>
+      <w:r>
+        <w:t xml:space="preserve"> </w:t>
       </w:r>
       <w:r>
         <w:t xml:space="preserve">i en </w:t>
@@ -2465,123 +4169,12 @@
     </w:p>
     <w:p>
       <w:r>
-        <w:t xml:space="preserve">També s'aprofitaria la part final del més per preparar la defensa del projecte. </w:t>
-      </w:r>
-    </w:p>
-    <w:p/>
-    <w:p/>
-    <w:p>
-      <w:pPr>
-        <w:rPr>
-          <w:b/>
-        </w:rPr>
-      </w:pPr>
-    </w:p>
-    <w:p>
-      <w:pPr>
-        <w:rPr>
-          <w:b/>
-        </w:rPr>
-      </w:pPr>
-    </w:p>
-    <w:p>
-      <w:pPr>
-        <w:rPr>
-          <w:b/>
-        </w:rPr>
-      </w:pPr>
-    </w:p>
-    <w:p>
-      <w:pPr>
-        <w:rPr>
-          <w:b/>
-        </w:rPr>
-      </w:pPr>
-      <w:r>
-        <w:rPr>
-          <w:b/>
-        </w:rPr>
-        <w:br w:type="page"/>
-      </w:r>
-    </w:p>
-    <w:p>
-      <w:pPr>
-        <w:rPr>
-          <w:b/>
-        </w:rPr>
-      </w:pPr>
-      <w:r>
-        <w:rPr>
-          <w:b/>
-        </w:rPr>
-        <w:lastRenderedPageBreak/>
-        <w:t>FAMILY SEARCH INITIAL STUDY</w:t>
-      </w:r>
-    </w:p>
-    <w:p>
-      <w:r>
-        <w:t>L’estudi inicial va revelar que publicar una aplicació oficial amb accès a les dades de producció podria esdevenir complicat</w:t>
-      </w:r>
-      <w:r>
-        <w:t xml:space="preserve"> ja que el control sobre l’accès a les dades s’havia pas</w:t>
-      </w:r>
-      <w:r>
-        <w:t>sat a controlar molt més en algú</w:t>
-      </w:r>
-      <w:r>
-        <w:t>n moment</w:t>
-      </w:r>
-      <w:r>
-        <w:t xml:space="preserve"> donat dels dos anys anteriors. </w:t>
-      </w:r>
-    </w:p>
-    <w:p>
-      <w:r>
-        <w:t>A la vegada, també es va observar que la mateixa organització de FamilySearch s’havia preparat per t</w:t>
-      </w:r>
-      <w:r>
-        <w:t xml:space="preserve">al de que tota mena de sistemes i aplicacions web, </w:t>
-      </w:r>
-      <w:r>
-        <w:t>mòvils</w:t>
-      </w:r>
-      <w:r>
-        <w:t xml:space="preserve"> o d’escriptori</w:t>
-      </w:r>
-      <w:r>
-        <w:t xml:space="preserve">,  </w:t>
-      </w:r>
-      <w:r>
-        <w:t>es poguessin conectar a les dades de FamilySearch de forma més asequible a través de diferents kits de desenvolupament de software i millors protocols de comunicació.</w:t>
-      </w:r>
-    </w:p>
-    <w:p>
-      <w:r>
-        <w:t>La combinació dels dos punts anteriors va generar</w:t>
-      </w:r>
-      <w:r>
-        <w:t xml:space="preserve"> un punt d’incertessa durant les fases inicials del projecte </w:t>
-      </w:r>
-      <w:r>
-        <w:t xml:space="preserve">i va fer evident la necesitat d’aconseguir </w:t>
-      </w:r>
-      <w:r>
-        <w:t xml:space="preserve">ja no només </w:t>
-      </w:r>
-      <w:r>
-        <w:t>expossar les opcions</w:t>
-      </w:r>
-      <w:r>
-        <w:t xml:space="preserve"> de</w:t>
-      </w:r>
-      <w:r>
-        <w:t xml:space="preserve"> potencialitat que </w:t>
-      </w:r>
-      <w:r>
-        <w:t>les dades emmagatzemades oferien, sinó també els pros i contres que el divers ventall d’opcions d’implementació oferia, doncs la decisió de quines tecnològies utilitzar podría esdevenir crucial de cara a l’èxit o fracàs d’una proposta en concret.</w:t>
-      </w:r>
-    </w:p>
-    <w:p/>
+        <w:t>També s'aprofitaria la part final del més per pr</w:t>
+      </w:r>
+      <w:r>
+        <w:t>eparar la defensa del projecte.</w:t>
+      </w:r>
+    </w:p>
     <w:sectPr>
       <w:pgSz w:w="12240" w:h="15840"/>
       <w:pgMar w:top="1417" w:right="1701" w:bottom="1417" w:left="1701" w:header="708" w:footer="708" w:gutter="0"/>
@@ -3829,7 +5422,7 @@
 </file>
 
 <file path=customXml/itemProps1.xml><?xml version="1.0" encoding="utf-8"?>
-<ds:datastoreItem xmlns:ds="http://schemas.openxmlformats.org/officeDocument/2006/customXml" ds:itemID="{7E008643-24E0-4124-A976-0AED83E751FE}">
+<ds:datastoreItem xmlns:ds="http://schemas.openxmlformats.org/officeDocument/2006/customXml" ds:itemID="{E7A4C57F-75DA-4457-B2CF-02552B179254}">
   <ds:schemaRefs>
     <ds:schemaRef ds:uri="http://schemas.openxmlformats.org/officeDocument/2006/bibliography"/>
   </ds:schemaRefs>

</xml_diff>

<commit_message>
working on genealogy latex
</commit_message>
<xml_diff>
--- a/_memoria/01_Introducció/introducció.docx
+++ b/_memoria/01_Introducció/introducció.docx
@@ -734,7 +734,23 @@
           <w:sz w:val="24"/>
           <w:szCs w:val="24"/>
         </w:rPr>
-        <w:t xml:space="preserve"> de FamilySearch a través de diferents exemples</w:t>
+        <w:t xml:space="preserve"> de </w:t>
+      </w:r>
+      <w:proofErr w:type="spellStart"/>
+      <w:r>
+        <w:rPr>
+          <w:sz w:val="24"/>
+          <w:szCs w:val="24"/>
+        </w:rPr>
+        <w:t>FamilySearch</w:t>
+      </w:r>
+      <w:proofErr w:type="spellEnd"/>
+      <w:r>
+        <w:rPr>
+          <w:sz w:val="24"/>
+          <w:szCs w:val="24"/>
+        </w:rPr>
+        <w:t xml:space="preserve"> a través de diferents exemples</w:t>
       </w:r>
       <w:r>
         <w:rPr>
@@ -2496,8 +2512,17 @@
           <w:sz w:val="24"/>
           <w:szCs w:val="24"/>
         </w:rPr>
-        <w:t xml:space="preserve"> de FamilySearch</w:t>
-      </w:r>
+        <w:t xml:space="preserve"> de </w:t>
+      </w:r>
+      <w:proofErr w:type="spellStart"/>
+      <w:r>
+        <w:rPr>
+          <w:sz w:val="24"/>
+          <w:szCs w:val="24"/>
+        </w:rPr>
+        <w:t>FamilySearch</w:t>
+      </w:r>
+      <w:proofErr w:type="spellEnd"/>
     </w:p>
     <w:p>
       <w:pPr>
@@ -2600,8 +2625,17 @@
           <w:sz w:val="24"/>
           <w:szCs w:val="24"/>
         </w:rPr>
-        <w:t xml:space="preserve"> de FamilySearch</w:t>
-      </w:r>
+        <w:t xml:space="preserve"> de </w:t>
+      </w:r>
+      <w:proofErr w:type="spellStart"/>
+      <w:r>
+        <w:rPr>
+          <w:sz w:val="24"/>
+          <w:szCs w:val="24"/>
+        </w:rPr>
+        <w:t>FamilySearch</w:t>
+      </w:r>
+      <w:proofErr w:type="spellEnd"/>
       <w:r>
         <w:rPr>
           <w:sz w:val="24"/>
@@ -2657,7 +2691,23 @@
           <w:sz w:val="24"/>
           <w:szCs w:val="24"/>
         </w:rPr>
-        <w:t xml:space="preserve"> de FamilySearch, n’exposin la informació disponible i ofereixin una idea bàsica de les oportunitats i complicacions que aquesta comporta. Aquest objectiu es divideix en diversos </w:t>
+        <w:t xml:space="preserve"> de </w:t>
+      </w:r>
+      <w:proofErr w:type="spellStart"/>
+      <w:r>
+        <w:rPr>
+          <w:sz w:val="24"/>
+          <w:szCs w:val="24"/>
+        </w:rPr>
+        <w:t>FamilySearch</w:t>
+      </w:r>
+      <w:proofErr w:type="spellEnd"/>
+      <w:r>
+        <w:rPr>
+          <w:sz w:val="24"/>
+          <w:szCs w:val="24"/>
+        </w:rPr>
+        <w:t xml:space="preserve">, n’exposin la informació disponible i ofereixin una idea bàsica de les oportunitats i complicacions que aquesta comporta. Aquest objectiu es divideix en diversos </w:t>
       </w:r>
       <w:r>
         <w:rPr>
@@ -3258,7 +3308,15 @@
       </w:r>
       <w:proofErr w:type="spellEnd"/>
       <w:r>
-        <w:t xml:space="preserve"> de FamilySearch </w:t>
+        <w:t xml:space="preserve"> de </w:t>
+      </w:r>
+      <w:proofErr w:type="spellStart"/>
+      <w:r>
+        <w:t>FamilySearch</w:t>
+      </w:r>
+      <w:proofErr w:type="spellEnd"/>
+      <w:r>
+        <w:t xml:space="preserve"> </w:t>
       </w:r>
       <w:r>
         <w:t>s'havia vist</w:t>
@@ -3465,7 +3523,7 @@
         <w:t>,</w:t>
       </w:r>
       <w:r>
-        <w:t xml:space="preserve"> expliquem com es va </w:t>
+        <w:t xml:space="preserve"> expliquem com va </w:t>
       </w:r>
       <w:r>
         <w:t xml:space="preserve">ser planificada i executada la feina </w:t>
@@ -3528,7 +3586,15 @@
       </w:r>
       <w:proofErr w:type="spellEnd"/>
       <w:r>
-        <w:t xml:space="preserve"> de FamilySearch </w:t>
+        <w:t xml:space="preserve"> de </w:t>
+      </w:r>
+      <w:proofErr w:type="spellStart"/>
+      <w:r>
+        <w:t>FamilySearch</w:t>
+      </w:r>
+      <w:proofErr w:type="spellEnd"/>
+      <w:r>
+        <w:t xml:space="preserve"> </w:t>
       </w:r>
       <w:r>
         <w:t xml:space="preserve">amb </w:t>
@@ -3702,7 +3768,15 @@
       </w:r>
       <w:proofErr w:type="spellEnd"/>
       <w:r>
-        <w:t xml:space="preserve"> de FamilySearch.</w:t>
+        <w:t xml:space="preserve"> de </w:t>
+      </w:r>
+      <w:proofErr w:type="spellStart"/>
+      <w:r>
+        <w:t>FamilySearch</w:t>
+      </w:r>
+      <w:proofErr w:type="spellEnd"/>
+      <w:r>
+        <w:t>.</w:t>
       </w:r>
     </w:p>
     <w:p>
@@ -3739,7 +3813,15 @@
       </w:r>
       <w:proofErr w:type="spellEnd"/>
       <w:r>
-        <w:t xml:space="preserve"> de FamilySearch </w:t>
+        <w:t xml:space="preserve"> de </w:t>
+      </w:r>
+      <w:proofErr w:type="spellStart"/>
+      <w:r>
+        <w:t>FamilySearch</w:t>
+      </w:r>
+      <w:proofErr w:type="spellEnd"/>
+      <w:r>
+        <w:t xml:space="preserve"> </w:t>
       </w:r>
       <w:r>
         <w:t>i plantejar</w:t>
@@ -3764,7 +3846,22 @@
     </w:p>
     <w:p>
       <w:r>
-        <w:t>Aquesta fase inicial del projecte resultava crucial per tal d'incorporar les eines necessàries al nostre coneixement que ens permetrien completar un dels objectius principals del projecte durant els mesos venidors.</w:t>
+        <w:t xml:space="preserve">Aquest </w:t>
+      </w:r>
+      <w:r>
+        <w:t xml:space="preserve">període </w:t>
+      </w:r>
+      <w:r>
+        <w:t xml:space="preserve">inicial del projecte resultava crucial </w:t>
+      </w:r>
+      <w:r>
+        <w:t xml:space="preserve">de cara a </w:t>
+      </w:r>
+      <w:r>
+        <w:t xml:space="preserve">incorporar les eines necessàries al nostre coneixement que ens permetrien completar un dels objectius principals del projecte durant els mesos </w:t>
+      </w:r>
+      <w:r>
+        <w:t>següents.</w:t>
       </w:r>
     </w:p>
     <w:p>
@@ -3772,7 +3869,13 @@
         <w:t xml:space="preserve">Així doncs, l'objectiu </w:t>
       </w:r>
       <w:r>
-        <w:t xml:space="preserve">era el de detallar tots els aspectes </w:t>
+        <w:t xml:space="preserve">era el de detallar </w:t>
+      </w:r>
+      <w:r>
+        <w:t xml:space="preserve">i estudiar </w:t>
+      </w:r>
+      <w:r>
+        <w:t xml:space="preserve">tots els aspectes </w:t>
       </w:r>
       <w:r>
         <w:t>referents a la part</w:t>
@@ -3811,7 +3914,16 @@
         <w:t xml:space="preserve"> assegurar</w:t>
       </w:r>
       <w:r>
-        <w:t xml:space="preserve">-nos de que utilitzàvem eines eficients que maximitzessin el resultat entre esforç i qualitat. </w:t>
+        <w:t>-nos de què</w:t>
+      </w:r>
+      <w:r>
+        <w:t xml:space="preserve"> utilitzàvem eines eficients que </w:t>
+      </w:r>
+      <w:r>
+        <w:t xml:space="preserve">oferien un bon balanç </w:t>
+      </w:r>
+      <w:r>
+        <w:t xml:space="preserve">entre esforç i qualitat. </w:t>
       </w:r>
       <w:r>
         <w:t xml:space="preserve"> </w:t>
@@ -3853,10 +3965,10 @@
         </w:numPr>
       </w:pPr>
       <w:r>
-        <w:t>E</w:t>
-      </w:r>
-      <w:r>
-        <w:t>studiar les diferents tecnologies disponibles per cada un d’aquests components</w:t>
+        <w:t>Conèixer</w:t>
+      </w:r>
+      <w:r>
+        <w:t xml:space="preserve"> les diferents tecnologies disponibles per cada un d’aquests components</w:t>
       </w:r>
       <w:r>
         <w:t>.</w:t>
@@ -3871,37 +3983,65 @@
         </w:numPr>
       </w:pPr>
       <w:r>
-        <w:t>Escollir del grup de tecnologies estudiades les més adients per fer front als objectius de</w:t>
+        <w:t xml:space="preserve">Escollir del grup de tecnologies </w:t>
+      </w:r>
+      <w:r>
+        <w:t>estudiat</w:t>
+      </w:r>
+      <w:r>
+        <w:t xml:space="preserve"> les més adients per fer front als objectius de</w:t>
       </w:r>
       <w:r>
         <w:t>l</w:t>
       </w:r>
       <w:r>
-        <w:t xml:space="preserve"> projecte.</w:t>
-      </w:r>
-    </w:p>
-    <w:p>
-      <w:r>
-        <w:t xml:space="preserve">El segon objectiu d’aquesta fase consistia en </w:t>
-      </w:r>
-      <w:r>
-        <w:t xml:space="preserve"> començar a </w:t>
-      </w:r>
-      <w:r>
-        <w:t xml:space="preserve">comprendre de forma més concreta quina mena de projectes es podrien arribar a realitzar </w:t>
-      </w:r>
-      <w:r>
-        <w:t>amb les dades emmagatzemades per</w:t>
+        <w:t xml:space="preserve"> projecte i estudiar-les a fons.</w:t>
+      </w:r>
+    </w:p>
+    <w:p>
+      <w:r>
+        <w:t xml:space="preserve">El segon objectiu d’aquesta fase consistia </w:t>
+      </w:r>
+      <w:r>
+        <w:t>en</w:t>
       </w:r>
       <w:r>
         <w:t xml:space="preserve"> </w:t>
       </w:r>
       <w:r>
+        <w:t xml:space="preserve">estudiar a fons </w:t>
+      </w:r>
+      <w:proofErr w:type="spellStart"/>
+      <w:r>
+        <w:t>l'API</w:t>
+      </w:r>
+      <w:proofErr w:type="spellEnd"/>
+      <w:r>
+        <w:t xml:space="preserve"> de </w:t>
+      </w:r>
+      <w:proofErr w:type="spellStart"/>
+      <w:r>
+        <w:t>FamilySearch</w:t>
+      </w:r>
+      <w:proofErr w:type="spellEnd"/>
+      <w:r>
+        <w:t xml:space="preserve"> per obtenir una idea</w:t>
+      </w:r>
+      <w:r>
+        <w:t xml:space="preserve"> més concreta quina mena de projectes</w:t>
+      </w:r>
+      <w:r>
+        <w:t xml:space="preserve"> es podrien arribar a realitzar </w:t>
+      </w:r>
+      <w:r>
+        <w:t xml:space="preserve">i quins no. </w:t>
+      </w:r>
+      <w:r>
+        <w:t xml:space="preserve">Aquest </w:t>
+      </w:r>
+      <w:r>
         <w:lastRenderedPageBreak/>
-        <w:t xml:space="preserve">FamilySearch i quins no. </w:t>
-      </w:r>
-      <w:r>
-        <w:t>Aquest exercici ens ajudaria a</w:t>
+        <w:t>exercici ens ajudaria a</w:t>
       </w:r>
       <w:r>
         <w:t xml:space="preserve"> comprendre</w:t>
@@ -3910,7 +4050,10 @@
         <w:t xml:space="preserve"> </w:t>
       </w:r>
       <w:r>
-        <w:t xml:space="preserve">quins exemples tindria més sentit implementar per tal de demostrar millor la potencialitat de </w:t>
+        <w:t xml:space="preserve">quins exemples tindria més sentit implementar per tal de demostrar </w:t>
+      </w:r>
+      <w:r>
+        <w:t xml:space="preserve">la potencialitat i abast de </w:t>
       </w:r>
       <w:proofErr w:type="spellStart"/>
       <w:r>
@@ -3918,7 +4061,7 @@
       </w:r>
       <w:proofErr w:type="spellEnd"/>
       <w:r>
-        <w:t xml:space="preserve">. </w:t>
+        <w:t>.</w:t>
       </w:r>
     </w:p>
     <w:p/>
@@ -3960,112 +4103,133 @@
       <w:r>
         <w:t xml:space="preserve"> la implementació de l’aplicació web. </w:t>
       </w:r>
-    </w:p>
-    <w:p>
-      <w:r>
-        <w:t>Es va decidir prior</w:t>
-      </w:r>
-      <w:r>
-        <w:t>itzar aquesta tasca per sobre d'un e</w:t>
-      </w:r>
-      <w:r>
-        <w:t>studi més</w:t>
-      </w:r>
-      <w:r>
-        <w:t xml:space="preserve"> teòric de </w:t>
+      <w:r>
+        <w:t>E</w:t>
+      </w:r>
+      <w:r>
+        <w:t>s va decidir prior</w:t>
+      </w:r>
+      <w:r>
+        <w:t xml:space="preserve">itzar aquesta tasca </w:t>
+      </w:r>
+      <w:r>
+        <w:t xml:space="preserve">per sobre de la generació d'idees i </w:t>
+      </w:r>
+      <w:r>
+        <w:t>l'</w:t>
+      </w:r>
+      <w:r>
+        <w:t xml:space="preserve">estudi final de </w:t>
       </w:r>
       <w:proofErr w:type="spellStart"/>
       <w:r>
-        <w:t>l'</w:t>
-      </w:r>
-      <w:r>
-        <w:t>API</w:t>
+        <w:t>l'API</w:t>
       </w:r>
       <w:proofErr w:type="spellEnd"/>
       <w:r>
+        <w:t xml:space="preserve"> per dos motius. </w:t>
+      </w:r>
+    </w:p>
+    <w:p>
+      <w:r>
+        <w:t xml:space="preserve">El primer, </w:t>
+      </w:r>
+      <w:r>
+        <w:t>desenvolupar</w:t>
+      </w:r>
+      <w:r>
+        <w:t xml:space="preserve"> l’aplicació ens ajudaria a comprendre</w:t>
+      </w:r>
+      <w:r>
+        <w:t xml:space="preserve"> de forma més concisa</w:t>
+      </w:r>
+      <w:r>
         <w:t xml:space="preserve"> </w:t>
       </w:r>
       <w:r>
-        <w:t>pel simple fet que desenvolupar</w:t>
-      </w:r>
-      <w:r>
-        <w:t xml:space="preserve"> l’aplicació ens ajudaria a comprendre</w:t>
-      </w:r>
-      <w:r>
-        <w:t xml:space="preserve"> de forma més concisa</w:t>
+        <w:t>tant l</w:t>
+      </w:r>
+      <w:r>
+        <w:t xml:space="preserve">a informació disponible </w:t>
+      </w:r>
+      <w:r>
+        <w:t xml:space="preserve">com les diferents </w:t>
+      </w:r>
+      <w:r>
+        <w:t>relacions entre els objectes</w:t>
+      </w:r>
+      <w:r>
+        <w:t xml:space="preserve"> emmagatzemats. En segon lloc, acabar de desenvolupar l'aplicació </w:t>
+      </w:r>
+      <w:r>
+        <w:t>a</w:t>
+      </w:r>
+      <w:r>
+        <w:t xml:space="preserve">l més aviat possible </w:t>
+      </w:r>
+      <w:r>
+        <w:t xml:space="preserve">donava la </w:t>
+      </w:r>
+      <w:r>
+        <w:t>possibilitat</w:t>
+      </w:r>
+      <w:r>
+        <w:t xml:space="preserve"> d’aplicar pel </w:t>
+      </w:r>
+      <w:r>
+        <w:t>procés</w:t>
+      </w:r>
+      <w:r>
+        <w:t xml:space="preserve"> de </w:t>
+      </w:r>
+      <w:r>
+        <w:t>certificació</w:t>
       </w:r>
       <w:r>
         <w:t xml:space="preserve"> </w:t>
       </w:r>
       <w:r>
-        <w:t>tant l</w:t>
-      </w:r>
-      <w:r>
-        <w:t xml:space="preserve">a informació disponible </w:t>
-      </w:r>
-      <w:r>
-        <w:t xml:space="preserve">com les diferents </w:t>
-      </w:r>
-      <w:r>
-        <w:t>relacions entre els objectes</w:t>
-      </w:r>
-      <w:r>
-        <w:t xml:space="preserve"> emmagatzemats.</w:t>
-      </w:r>
-    </w:p>
-    <w:p>
-      <w:r>
-        <w:t xml:space="preserve"> </w:t>
-      </w:r>
-      <w:r>
-        <w:t xml:space="preserve">Al mateix temps, el fet d’acabar l’aplicació el més aviat possible ens donava la </w:t>
+        <w:t xml:space="preserve">i en </w:t>
+      </w:r>
+      <w:r>
+        <w:t>conseqüència</w:t>
+      </w:r>
+      <w:r>
+        <w:t>,</w:t>
+      </w:r>
+      <w:r>
+        <w:t xml:space="preserve"> d’aconseguir </w:t>
+      </w:r>
+      <w:r>
+        <w:t>accé</w:t>
+      </w:r>
+      <w:r>
+        <w:t xml:space="preserve">s </w:t>
+      </w:r>
+      <w:r>
+        <w:t>a les dades de producció.</w:t>
+      </w:r>
+    </w:p>
+    <w:p>
+      <w:r>
+        <w:t xml:space="preserve">A pesar dels avantatges </w:t>
+      </w:r>
+      <w:r>
+        <w:t>que</w:t>
+      </w:r>
+      <w:r>
+        <w:t xml:space="preserve"> oferia desenvolupar l'aplicació en primer lloc, com a contrapartida, també significava tirar endavant una part important del projecte amb el risc de no haver arribat a conèixer </w:t>
+      </w:r>
+      <w:r>
+        <w:t xml:space="preserve">la totalitat de l'abast de </w:t>
       </w:r>
       <w:proofErr w:type="spellStart"/>
       <w:r>
-        <w:t>possbilitat</w:t>
+        <w:t>l'API</w:t>
       </w:r>
       <w:proofErr w:type="spellEnd"/>
       <w:r>
-        <w:t xml:space="preserve"> d’aplicar pel </w:t>
-      </w:r>
-      <w:proofErr w:type="spellStart"/>
-      <w:r>
-        <w:t>procès</w:t>
-      </w:r>
-      <w:proofErr w:type="spellEnd"/>
-      <w:r>
-        <w:t xml:space="preserve"> de </w:t>
-      </w:r>
-      <w:proofErr w:type="spellStart"/>
-      <w:r>
-        <w:t>car</w:t>
-      </w:r>
-      <w:bookmarkStart w:id="0" w:name="_GoBack"/>
-      <w:bookmarkEnd w:id="0"/>
-      <w:r>
-        <w:t>tificació</w:t>
-      </w:r>
-      <w:proofErr w:type="spellEnd"/>
-      <w:r>
-        <w:t xml:space="preserve"> </w:t>
-      </w:r>
-      <w:r>
-        <w:t xml:space="preserve">i en </w:t>
-      </w:r>
-      <w:r>
-        <w:t>conseqüència</w:t>
-      </w:r>
-      <w:r>
-        <w:t xml:space="preserve"> d’aconseguir </w:t>
-      </w:r>
-      <w:r>
-        <w:t>accé</w:t>
-      </w:r>
-      <w:r>
-        <w:t xml:space="preserve">s </w:t>
-      </w:r>
-      <w:r>
-        <w:t>a les dades de producció.</w:t>
+        <w:t>.</w:t>
       </w:r>
       <w:r>
         <w:br/>
@@ -4086,7 +4250,22 @@
     </w:p>
     <w:p>
       <w:r>
-        <w:t>L’objectiu del més d’agost era fer front a la part teòrica del projecte. En concret:</w:t>
+        <w:t>L'objectiu del mes d'agost era fer front a tota aquella part del projecte que havia quedat oblidada fins aquest moment. En concret:</w:t>
+      </w:r>
+    </w:p>
+    <w:p>
+      <w:pPr>
+        <w:pStyle w:val="Prrafodelista"/>
+        <w:numPr>
+          <w:ilvl w:val="0"/>
+          <w:numId w:val="6"/>
+        </w:numPr>
+      </w:pPr>
+      <w:r>
+        <w:t>Redactar</w:t>
+      </w:r>
+      <w:r>
+        <w:t xml:space="preserve"> la memòria del projecte.</w:t>
       </w:r>
     </w:p>
     <w:p>
@@ -4098,7 +4277,13 @@
         </w:numPr>
       </w:pPr>
       <w:r>
-        <w:t>Escriure la memòria del projecte.</w:t>
+        <w:t xml:space="preserve">Detallar les diferents propostes de projecte </w:t>
+      </w:r>
+      <w:r>
+        <w:t>pels</w:t>
+      </w:r>
+      <w:r>
+        <w:t xml:space="preserve"> futurs estudiants.</w:t>
       </w:r>
     </w:p>
     <w:p>
@@ -4110,19 +4295,10 @@
         </w:numPr>
       </w:pPr>
       <w:r>
-        <w:t>Detallar les diferents propostes de projecte per futurs estudiants.</w:t>
-      </w:r>
-    </w:p>
-    <w:p>
-      <w:pPr>
-        <w:pStyle w:val="Prrafodelista"/>
-        <w:numPr>
-          <w:ilvl w:val="0"/>
-          <w:numId w:val="5"/>
-        </w:numPr>
-      </w:pPr>
-      <w:r>
-        <w:t>Implementar les parts de contingut estàtic de la web.</w:t>
+        <w:t xml:space="preserve">Implementar </w:t>
+      </w:r>
+      <w:r>
+        <w:t>algunes parts dels continguts estàtics de l'aplicació web.</w:t>
       </w:r>
     </w:p>
     <w:p/>
@@ -4141,7 +4317,13 @@
     </w:p>
     <w:p>
       <w:r>
-        <w:t xml:space="preserve">El més de setembre </w:t>
+        <w:t>El m</w:t>
+      </w:r>
+      <w:r>
+        <w:t>e</w:t>
+      </w:r>
+      <w:r>
+        <w:t xml:space="preserve">s de setembre </w:t>
       </w:r>
       <w:r>
         <w:t>s'utilitzaria</w:t>
@@ -4152,11 +4334,9 @@
       <w:r>
         <w:t xml:space="preserve">com a </w:t>
       </w:r>
-      <w:proofErr w:type="spellStart"/>
-      <w:r>
-        <w:t>buffer</w:t>
-      </w:r>
-      <w:proofErr w:type="spellEnd"/>
+      <w:r>
+        <w:t>marge de maniobra</w:t>
+      </w:r>
       <w:r>
         <w:t xml:space="preserve"> per</w:t>
       </w:r>
@@ -4166,13 +4346,22 @@
       <w:r>
         <w:t>acabar de tancar aquelles tasques del projecte que poguessin estar sotmeses a petits retards.</w:t>
       </w:r>
-    </w:p>
-    <w:p>
-      <w:r>
-        <w:t>També s'aprofitaria la part final del més per pr</w:t>
-      </w:r>
-      <w:r>
-        <w:t>eparar la defensa del projecte.</w:t>
+      <w:r>
+        <w:t xml:space="preserve"> Segurament, l'acabat de redacció de la memòria i petits retocs en l'aplicació web.</w:t>
+      </w:r>
+    </w:p>
+    <w:p>
+      <w:r>
+        <w:t>També s'aprofitaria la part final del més</w:t>
+      </w:r>
+      <w:r>
+        <w:t>, un cop el projecte estigués entregat,</w:t>
+      </w:r>
+      <w:r>
+        <w:t xml:space="preserve"> per pr</w:t>
+      </w:r>
+      <w:r>
+        <w:t>eparar la defensa.</w:t>
       </w:r>
     </w:p>
     <w:sectPr>
@@ -4414,6 +4603,119 @@
     </w:lvl>
   </w:abstractNum>
   <w:abstractNum w:abstractNumId="2">
+    <w:nsid w:val="41E402D3"/>
+    <w:multiLevelType w:val="hybridMultilevel"/>
+    <w:tmpl w:val="32A2D56E"/>
+    <w:lvl w:ilvl="0" w:tplc="0C0A0001">
+      <w:start w:val="1"/>
+      <w:numFmt w:val="bullet"/>
+      <w:lvlText w:val=""/>
+      <w:lvlJc w:val="left"/>
+      <w:pPr>
+        <w:ind w:left="750" w:hanging="360"/>
+      </w:pPr>
+      <w:rPr>
+        <w:rFonts w:ascii="Symbol" w:hAnsi="Symbol" w:hint="default"/>
+      </w:rPr>
+    </w:lvl>
+    <w:lvl w:ilvl="1" w:tplc="0C0A0003" w:tentative="1">
+      <w:start w:val="1"/>
+      <w:numFmt w:val="bullet"/>
+      <w:lvlText w:val="o"/>
+      <w:lvlJc w:val="left"/>
+      <w:pPr>
+        <w:ind w:left="1470" w:hanging="360"/>
+      </w:pPr>
+      <w:rPr>
+        <w:rFonts w:ascii="Courier New" w:hAnsi="Courier New" w:cs="Courier New" w:hint="default"/>
+      </w:rPr>
+    </w:lvl>
+    <w:lvl w:ilvl="2" w:tplc="0C0A0005" w:tentative="1">
+      <w:start w:val="1"/>
+      <w:numFmt w:val="bullet"/>
+      <w:lvlText w:val=""/>
+      <w:lvlJc w:val="left"/>
+      <w:pPr>
+        <w:ind w:left="2190" w:hanging="360"/>
+      </w:pPr>
+      <w:rPr>
+        <w:rFonts w:ascii="Wingdings" w:hAnsi="Wingdings" w:hint="default"/>
+      </w:rPr>
+    </w:lvl>
+    <w:lvl w:ilvl="3" w:tplc="0C0A0001" w:tentative="1">
+      <w:start w:val="1"/>
+      <w:numFmt w:val="bullet"/>
+      <w:lvlText w:val=""/>
+      <w:lvlJc w:val="left"/>
+      <w:pPr>
+        <w:ind w:left="2910" w:hanging="360"/>
+      </w:pPr>
+      <w:rPr>
+        <w:rFonts w:ascii="Symbol" w:hAnsi="Symbol" w:hint="default"/>
+      </w:rPr>
+    </w:lvl>
+    <w:lvl w:ilvl="4" w:tplc="0C0A0003" w:tentative="1">
+      <w:start w:val="1"/>
+      <w:numFmt w:val="bullet"/>
+      <w:lvlText w:val="o"/>
+      <w:lvlJc w:val="left"/>
+      <w:pPr>
+        <w:ind w:left="3630" w:hanging="360"/>
+      </w:pPr>
+      <w:rPr>
+        <w:rFonts w:ascii="Courier New" w:hAnsi="Courier New" w:cs="Courier New" w:hint="default"/>
+      </w:rPr>
+    </w:lvl>
+    <w:lvl w:ilvl="5" w:tplc="0C0A0005" w:tentative="1">
+      <w:start w:val="1"/>
+      <w:numFmt w:val="bullet"/>
+      <w:lvlText w:val=""/>
+      <w:lvlJc w:val="left"/>
+      <w:pPr>
+        <w:ind w:left="4350" w:hanging="360"/>
+      </w:pPr>
+      <w:rPr>
+        <w:rFonts w:ascii="Wingdings" w:hAnsi="Wingdings" w:hint="default"/>
+      </w:rPr>
+    </w:lvl>
+    <w:lvl w:ilvl="6" w:tplc="0C0A0001" w:tentative="1">
+      <w:start w:val="1"/>
+      <w:numFmt w:val="bullet"/>
+      <w:lvlText w:val=""/>
+      <w:lvlJc w:val="left"/>
+      <w:pPr>
+        <w:ind w:left="5070" w:hanging="360"/>
+      </w:pPr>
+      <w:rPr>
+        <w:rFonts w:ascii="Symbol" w:hAnsi="Symbol" w:hint="default"/>
+      </w:rPr>
+    </w:lvl>
+    <w:lvl w:ilvl="7" w:tplc="0C0A0003" w:tentative="1">
+      <w:start w:val="1"/>
+      <w:numFmt w:val="bullet"/>
+      <w:lvlText w:val="o"/>
+      <w:lvlJc w:val="left"/>
+      <w:pPr>
+        <w:ind w:left="5790" w:hanging="360"/>
+      </w:pPr>
+      <w:rPr>
+        <w:rFonts w:ascii="Courier New" w:hAnsi="Courier New" w:cs="Courier New" w:hint="default"/>
+      </w:rPr>
+    </w:lvl>
+    <w:lvl w:ilvl="8" w:tplc="0C0A0005" w:tentative="1">
+      <w:start w:val="1"/>
+      <w:numFmt w:val="bullet"/>
+      <w:lvlText w:val=""/>
+      <w:lvlJc w:val="left"/>
+      <w:pPr>
+        <w:ind w:left="6510" w:hanging="360"/>
+      </w:pPr>
+      <w:rPr>
+        <w:rFonts w:ascii="Wingdings" w:hAnsi="Wingdings" w:hint="default"/>
+      </w:rPr>
+    </w:lvl>
+  </w:abstractNum>
+  <w:abstractNum w:abstractNumId="3">
     <w:nsid w:val="5A775BA7"/>
     <w:multiLevelType w:val="hybridMultilevel"/>
     <w:tmpl w:val="B066AA18"/>
@@ -4526,7 +4828,7 @@
       </w:rPr>
     </w:lvl>
   </w:abstractNum>
-  <w:abstractNum w:abstractNumId="3">
+  <w:abstractNum w:abstractNumId="4">
     <w:nsid w:val="66C431B4"/>
     <w:multiLevelType w:val="hybridMultilevel"/>
     <w:tmpl w:val="FB2668DE"/>
@@ -4615,7 +4917,7 @@
       </w:pPr>
     </w:lvl>
   </w:abstractNum>
-  <w:abstractNum w:abstractNumId="4">
+  <w:abstractNum w:abstractNumId="5">
     <w:nsid w:val="70F95470"/>
     <w:multiLevelType w:val="hybridMultilevel"/>
     <w:tmpl w:val="9D9AB7FA"/>
@@ -4705,19 +5007,22 @@
     </w:lvl>
   </w:abstractNum>
   <w:num w:numId="1">
+    <w:abstractNumId w:val="5"/>
+  </w:num>
+  <w:num w:numId="2">
     <w:abstractNumId w:val="4"/>
   </w:num>
-  <w:num w:numId="2">
+  <w:num w:numId="3">
     <w:abstractNumId w:val="3"/>
-  </w:num>
-  <w:num w:numId="3">
-    <w:abstractNumId w:val="2"/>
   </w:num>
   <w:num w:numId="4">
     <w:abstractNumId w:val="0"/>
   </w:num>
   <w:num w:numId="5">
     <w:abstractNumId w:val="1"/>
+  </w:num>
+  <w:num w:numId="6">
+    <w:abstractNumId w:val="2"/>
   </w:num>
 </w:numbering>
 </file>
@@ -5422,7 +5727,7 @@
 </file>
 
 <file path=customXml/itemProps1.xml><?xml version="1.0" encoding="utf-8"?>
-<ds:datastoreItem xmlns:ds="http://schemas.openxmlformats.org/officeDocument/2006/customXml" ds:itemID="{E7A4C57F-75DA-4457-B2CF-02552B179254}">
+<ds:datastoreItem xmlns:ds="http://schemas.openxmlformats.org/officeDocument/2006/customXml" ds:itemID="{5A9EC339-A52E-4555-A361-63D91294E82E}">
   <ds:schemaRefs>
     <ds:schemaRef ds:uri="http://schemas.openxmlformats.org/officeDocument/2006/bibliography"/>
   </ds:schemaRefs>

</xml_diff>